<commit_message>
Att apresentação e Classe
</commit_message>
<xml_diff>
--- a/Documentação/Especificação de Requisitos de Software.docx
+++ b/Documentação/Especificação de Requisitos de Software.docx
@@ -1,6 +1,6 @@
 
 <file path=word/document.xml><?xml version="1.0" encoding="utf-8"?>
-<w:document xmlns:wpc="http://schemas.microsoft.com/office/word/2010/wordprocessingCanvas" xmlns:mc="http://schemas.openxmlformats.org/markup-compatibility/2006" xmlns:o="urn:schemas-microsoft-com:office:office" xmlns:r="http://schemas.openxmlformats.org/officeDocument/2006/relationships" xmlns:m="http://schemas.openxmlformats.org/officeDocument/2006/math" xmlns:v="urn:schemas-microsoft-com:vml" xmlns:wp14="http://schemas.microsoft.com/office/word/2010/wordprocessingDrawing" xmlns:wp="http://schemas.openxmlformats.org/drawingml/2006/wordprocessingDrawing" xmlns:w10="urn:schemas-microsoft-com:office:word" xmlns:w="http://schemas.openxmlformats.org/wordprocessingml/2006/main" xmlns:w14="http://schemas.microsoft.com/office/word/2010/wordml" xmlns:w15="http://schemas.microsoft.com/office/word/2012/wordml" xmlns:wpg="http://schemas.microsoft.com/office/word/2010/wordprocessingGroup" xmlns:wpi="http://schemas.microsoft.com/office/word/2010/wordprocessingInk" xmlns:wne="http://schemas.microsoft.com/office/word/2006/wordml" xmlns:wps="http://schemas.microsoft.com/office/word/2010/wordprocessingShape" mc:Ignorable="w14 w15 wp14">
+<w:document xmlns:ve="http://schemas.openxmlformats.org/markup-compatibility/2006" xmlns:o="urn:schemas-microsoft-com:office:office" xmlns:r="http://schemas.openxmlformats.org/officeDocument/2006/relationships" xmlns:m="http://schemas.openxmlformats.org/officeDocument/2006/math" xmlns:v="urn:schemas-microsoft-com:vml" xmlns:wp="http://schemas.openxmlformats.org/drawingml/2006/wordprocessingDrawing" xmlns:w10="urn:schemas-microsoft-com:office:word" xmlns:w="http://schemas.openxmlformats.org/wordprocessingml/2006/main" xmlns:wne="http://schemas.microsoft.com/office/word/2006/wordml">
   <w:body>
     <w:p>
       <w:pPr>
@@ -106,7 +106,6 @@
         <w:spacing w:before="240" w:after="240"/>
         <w:jc w:val="center"/>
       </w:pPr>
-      <w:proofErr w:type="spellStart"/>
       <w:r>
         <w:rPr>
           <w:rFonts w:ascii="Arial" w:hAnsi="Arial"/>
@@ -115,7 +114,6 @@
         </w:rPr>
         <w:t>OrganizZer</w:t>
       </w:r>
-      <w:proofErr w:type="spellEnd"/>
     </w:p>
     <w:p>
       <w:pPr>
@@ -238,15 +236,7 @@
         <w:pStyle w:val="Corpodetexto"/>
       </w:pPr>
       <w:r>
-        <w:t xml:space="preserve">Aprovamos a Especificação dos Requisitos do projeto </w:t>
-      </w:r>
-      <w:proofErr w:type="spellStart"/>
-      <w:r>
-        <w:t>OrganizZer</w:t>
-      </w:r>
-      <w:proofErr w:type="spellEnd"/>
-      <w:r>
-        <w:t>.</w:t>
+        <w:t>Aprovamos a Especificação dos Requisitos do projeto OrganizZer.</w:t>
       </w:r>
     </w:p>
     <w:p>
@@ -266,7 +256,7 @@
           <w:left w:w="70" w:type="dxa"/>
           <w:right w:w="70" w:type="dxa"/>
         </w:tblCellMar>
-        <w:tblLook w:val="0000" w:firstRow="0" w:lastRow="0" w:firstColumn="0" w:lastColumn="0" w:noHBand="0" w:noVBand="0"/>
+        <w:tblLook w:val="0000"/>
       </w:tblPr>
       <w:tblGrid>
         <w:gridCol w:w="3472"/>
@@ -288,19 +278,9 @@
             <w:pPr>
               <w:pStyle w:val="Corpodetexto"/>
             </w:pPr>
-            <w:proofErr w:type="spellStart"/>
-            <w:r>
-              <w:t>Julio</w:t>
-            </w:r>
-            <w:proofErr w:type="spellEnd"/>
-            <w:r>
-              <w:t xml:space="preserve"> César </w:t>
-            </w:r>
-            <w:proofErr w:type="spellStart"/>
-            <w:r>
-              <w:t>Gavilan</w:t>
-            </w:r>
-            <w:proofErr w:type="spellEnd"/>
+            <w:r>
+              <w:t>Julio César Gavilan</w:t>
+            </w:r>
           </w:p>
         </w:tc>
         <w:tc>
@@ -414,7 +394,7 @@
           <w:left w:w="70" w:type="dxa"/>
           <w:right w:w="70" w:type="dxa"/>
         </w:tblCellMar>
-        <w:tblLook w:val="0000" w:firstRow="0" w:lastRow="0" w:firstColumn="0" w:lastColumn="0" w:noHBand="0" w:noVBand="0"/>
+        <w:tblLook w:val="0000"/>
       </w:tblPr>
       <w:tblGrid>
         <w:gridCol w:w="2055"/>
@@ -553,13 +533,8 @@
             <w:pPr>
               <w:pStyle w:val="Tabela"/>
             </w:pPr>
-            <w:proofErr w:type="spellStart"/>
-            <w:r>
-              <w:t>Inicio</w:t>
-            </w:r>
-            <w:proofErr w:type="spellEnd"/>
-            <w:r>
-              <w:t xml:space="preserve"> da documentação</w:t>
+            <w:r>
+              <w:t>Inicio da documentação</w:t>
             </w:r>
           </w:p>
         </w:tc>
@@ -5273,7 +5248,7 @@
           <w:left w:w="70" w:type="dxa"/>
           <w:right w:w="70" w:type="dxa"/>
         </w:tblCellMar>
-        <w:tblLook w:val="0000" w:firstRow="0" w:lastRow="0" w:firstColumn="0" w:lastColumn="0" w:noHBand="0" w:noVBand="0"/>
+        <w:tblLook w:val="0000"/>
       </w:tblPr>
       <w:tblGrid>
         <w:gridCol w:w="8780"/>
@@ -5298,7 +5273,10 @@
               <w:pStyle w:val="Tabela"/>
             </w:pPr>
             <w:r>
-              <w:t>Descrever e especificar para os desenvolvedores o produto a ser feito e as necessidades que devem ser atendidas pelo produto &lt;nome&gt;</w:t>
+              <w:t xml:space="preserve">Descrever e especificar para os desenvolvedores o produto a ser feito e as necessidades que devem ser atendidas pelo produto </w:t>
+            </w:r>
+            <w:r>
+              <w:t>OrganizZer.</w:t>
             </w:r>
           </w:p>
         </w:tc>
@@ -5356,7 +5334,7 @@
           <w:left w:w="70" w:type="dxa"/>
           <w:right w:w="70" w:type="dxa"/>
         </w:tblCellMar>
-        <w:tblLook w:val="0000" w:firstRow="0" w:lastRow="0" w:firstColumn="0" w:lastColumn="0" w:noHBand="0" w:noVBand="0"/>
+        <w:tblLook w:val="0000"/>
       </w:tblPr>
       <w:tblGrid>
         <w:gridCol w:w="8780"/>
@@ -5384,7 +5362,6 @@
                 <w:bCs/>
               </w:rPr>
             </w:pPr>
-            <w:proofErr w:type="spellStart"/>
             <w:r>
               <w:rPr>
                 <w:b/>
@@ -5392,7 +5369,6 @@
               </w:rPr>
               <w:t>OrganizZer</w:t>
             </w:r>
-            <w:proofErr w:type="spellEnd"/>
           </w:p>
         </w:tc>
       </w:tr>
@@ -5432,7 +5408,7 @@
           <w:left w:w="70" w:type="dxa"/>
           <w:right w:w="70" w:type="dxa"/>
         </w:tblCellMar>
-        <w:tblLook w:val="0000" w:firstRow="0" w:lastRow="0" w:firstColumn="0" w:lastColumn="0" w:noHBand="0" w:noVBand="0"/>
+        <w:tblLook w:val="0000"/>
       </w:tblPr>
       <w:tblGrid>
         <w:gridCol w:w="8780"/>
@@ -5458,6 +5434,9 @@
             </w:pPr>
             <w:r>
               <w:t>Proporcionar uma forma agilizada de cadastro e organização de tarefas</w:t>
+            </w:r>
+            <w:r>
+              <w:t>.</w:t>
             </w:r>
           </w:p>
         </w:tc>
@@ -5498,7 +5477,7 @@
           <w:left w:w="70" w:type="dxa"/>
           <w:right w:w="70" w:type="dxa"/>
         </w:tblCellMar>
-        <w:tblLook w:val="0000" w:firstRow="0" w:lastRow="0" w:firstColumn="0" w:lastColumn="0" w:noHBand="0" w:noVBand="0"/>
+        <w:tblLook w:val="0000"/>
       </w:tblPr>
       <w:tblGrid>
         <w:gridCol w:w="8780"/>
@@ -5527,29 +5506,16 @@
             </w:r>
             <w:bookmarkStart w:id="25" w:name="_GoBack"/>
             <w:bookmarkEnd w:id="25"/>
-            <w:proofErr w:type="spellStart"/>
-            <w:r>
-              <w:t>OrganizZer</w:t>
-            </w:r>
-            <w:proofErr w:type="spellEnd"/>
-            <w:r>
-              <w:t xml:space="preserve"> não fornecerá o salvamento das informações em nuvem.</w:t>
-            </w:r>
-          </w:p>
-          <w:p>
-            <w:pPr>
-              <w:pStyle w:val="Tabela"/>
-            </w:pPr>
-            <w:r>
-              <w:t xml:space="preserve">2. O </w:t>
-            </w:r>
-            <w:proofErr w:type="spellStart"/>
-            <w:r>
-              <w:t>OrganizZer</w:t>
-            </w:r>
-            <w:proofErr w:type="spellEnd"/>
-            <w:r>
-              <w:t xml:space="preserve"> não exibirá notificações sobre as tarefas.</w:t>
+            <w:r>
+              <w:t>OrganizZer não fornecerá o salvamento das informações em nuvem.</w:t>
+            </w:r>
+          </w:p>
+          <w:p>
+            <w:pPr>
+              <w:pStyle w:val="Tabela"/>
+            </w:pPr>
+            <w:r>
+              <w:t>2. O OrganizZer não exibirá notificações sobre as tarefas.</w:t>
             </w:r>
           </w:p>
         </w:tc>
@@ -5590,7 +5556,7 @@
           <w:left w:w="65" w:type="dxa"/>
           <w:right w:w="70" w:type="dxa"/>
         </w:tblCellMar>
-        <w:tblLook w:val="00BF" w:firstRow="1" w:lastRow="0" w:firstColumn="1" w:lastColumn="0" w:noHBand="0" w:noVBand="0"/>
+        <w:tblLook w:val="00BF"/>
       </w:tblPr>
       <w:tblGrid>
         <w:gridCol w:w="1225"/>
@@ -5878,7 +5844,7 @@
           <w:left w:w="65" w:type="dxa"/>
           <w:right w:w="70" w:type="dxa"/>
         </w:tblCellMar>
-        <w:tblLook w:val="00BF" w:firstRow="1" w:lastRow="0" w:firstColumn="1" w:lastColumn="0" w:noHBand="0" w:noVBand="0"/>
+        <w:tblLook w:val="00BF"/>
       </w:tblPr>
       <w:tblGrid>
         <w:gridCol w:w="1225"/>
@@ -6138,7 +6104,7 @@
           <w:left w:w="70" w:type="dxa"/>
           <w:right w:w="70" w:type="dxa"/>
         </w:tblCellMar>
-        <w:tblLook w:val="0000" w:firstRow="0" w:lastRow="0" w:firstColumn="0" w:lastColumn="0" w:noHBand="0" w:noVBand="0"/>
+        <w:tblLook w:val="0000"/>
       </w:tblPr>
       <w:tblGrid>
         <w:gridCol w:w="8780"/>
@@ -6187,10 +6153,7 @@
               <w:pStyle w:val="Tabela"/>
             </w:pPr>
             <w:r>
-              <w:t xml:space="preserve">Parte 4: Informação de </w:t>
-            </w:r>
-            <w:r>
-              <w:t>suporte – listagens do Modelo de Análise</w:t>
+              <w:t>Parte 4: Informação de suporte – listagens do Modelo de Análise</w:t>
             </w:r>
           </w:p>
         </w:tc>
@@ -6266,7 +6229,7 @@
           <w:left w:w="70" w:type="dxa"/>
           <w:right w:w="70" w:type="dxa"/>
         </w:tblCellMar>
-        <w:tblLook w:val="0000" w:firstRow="0" w:lastRow="0" w:firstColumn="0" w:lastColumn="0" w:noHBand="0" w:noVBand="0"/>
+        <w:tblLook w:val="0000"/>
       </w:tblPr>
       <w:tblGrid>
         <w:gridCol w:w="8780"/>
@@ -6372,7 +6335,7 @@
           <w:left w:w="65" w:type="dxa"/>
           <w:right w:w="70" w:type="dxa"/>
         </w:tblCellMar>
-        <w:tblLook w:val="00BF" w:firstRow="1" w:lastRow="0" w:firstColumn="1" w:lastColumn="0" w:noHBand="0" w:noVBand="0"/>
+        <w:tblLook w:val="00BF"/>
       </w:tblPr>
       <w:tblGrid>
         <w:gridCol w:w="1063"/>
@@ -6740,10 +6703,7 @@
               <w:pStyle w:val="Tabela"/>
             </w:pPr>
             <w:r>
-              <w:t>Interface que permite ao usuário inserir etapas do projeto, nelas pode-se cadastrar as tarefas do</w:t>
-            </w:r>
-            <w:r>
-              <w:t xml:space="preserve"> projeto.</w:t>
+              <w:t>Interface que permite ao usuário inserir etapas do projeto, nelas pode-se cadastrar as tarefas do projeto.</w:t>
             </w:r>
           </w:p>
         </w:tc>
@@ -6896,13 +6856,8 @@
               <w:pStyle w:val="Tabela"/>
             </w:pPr>
             <w:r>
-              <w:t xml:space="preserve">Tela de </w:t>
-            </w:r>
-            <w:proofErr w:type="spellStart"/>
-            <w:r>
-              <w:t>Subtarefas</w:t>
-            </w:r>
-            <w:proofErr w:type="spellEnd"/>
+              <w:t>Tela de Subtarefas</w:t>
+            </w:r>
           </w:p>
         </w:tc>
         <w:tc>
@@ -6942,13 +6897,8 @@
               <w:pStyle w:val="Tabela"/>
             </w:pPr>
             <w:r>
-              <w:t xml:space="preserve">Gestão de </w:t>
-            </w:r>
-            <w:proofErr w:type="spellStart"/>
-            <w:r>
-              <w:t>Subtarefas</w:t>
-            </w:r>
-            <w:proofErr w:type="spellEnd"/>
+              <w:t>Gestão de Subtarefas</w:t>
+            </w:r>
           </w:p>
         </w:tc>
         <w:tc>
@@ -6967,15 +6917,7 @@
               <w:pStyle w:val="Tabela"/>
             </w:pPr>
             <w:r>
-              <w:t xml:space="preserve">Interface que permite ao usuário o cadastro de </w:t>
-            </w:r>
-            <w:proofErr w:type="spellStart"/>
-            <w:r>
-              <w:t>subtarefas</w:t>
-            </w:r>
-            <w:proofErr w:type="spellEnd"/>
-            <w:r>
-              <w:t xml:space="preserve"> de uma determinada tarefa.</w:t>
+              <w:t>Interface que permite ao usuário o cadastro de subtarefas de uma determinada tarefa.</w:t>
             </w:r>
           </w:p>
         </w:tc>
@@ -7172,10 +7114,7 @@
         <w:pStyle w:val="Corpodetexto"/>
       </w:pPr>
       <w:r>
-        <w:t xml:space="preserve">Não </w:t>
-      </w:r>
-      <w:r>
-        <w:t>aplicável.</w:t>
+        <w:t>Não aplicável.</w:t>
       </w:r>
     </w:p>
     <w:p>
@@ -7213,7 +7152,7 @@
           <w:left w:w="65" w:type="dxa"/>
           <w:right w:w="70" w:type="dxa"/>
         </w:tblCellMar>
-        <w:tblLook w:val="00BF" w:firstRow="1" w:lastRow="0" w:firstColumn="1" w:lastColumn="0" w:noHBand="0" w:noVBand="0"/>
+        <w:tblLook w:val="00BF"/>
       </w:tblPr>
       <w:tblGrid>
         <w:gridCol w:w="1063"/>
@@ -7484,7 +7423,7 @@
           <w:left w:w="65" w:type="dxa"/>
           <w:right w:w="70" w:type="dxa"/>
         </w:tblCellMar>
-        <w:tblLook w:val="00BF" w:firstRow="1" w:lastRow="0" w:firstColumn="1" w:lastColumn="0" w:noHBand="0" w:noVBand="0"/>
+        <w:tblLook w:val="00BF"/>
       </w:tblPr>
       <w:tblGrid>
         <w:gridCol w:w="1063"/>
@@ -7550,14 +7489,7 @@
                 <w:b/>
                 <w:bCs/>
               </w:rPr>
-              <w:t xml:space="preserve">Tipo de </w:t>
-            </w:r>
-            <w:r>
-              <w:rPr>
-                <w:b/>
-                <w:bCs/>
-              </w:rPr>
-              <w:t>operação</w:t>
+              <w:t>Tipo de operação</w:t>
             </w:r>
           </w:p>
         </w:tc>
@@ -7701,7 +7633,10 @@
               <w:pStyle w:val="Tabela"/>
             </w:pPr>
             <w:r>
-              <w:t xml:space="preserve">Modo de operação do &lt;nome&gt;, no qual o sistema está disponível para a </w:t>
+              <w:t>Modo de operação do OrganizZer</w:t>
+            </w:r>
+            <w:r>
+              <w:t xml:space="preserve">, no qual o sistema está disponível para a </w:t>
             </w:r>
             <w:r>
               <w:rPr>
@@ -7728,43 +7663,20 @@
                 <w:b/>
                 <w:bCs/>
               </w:rPr>
-              <w:t xml:space="preserve">Gestão de Tarefas, Gestão de </w:t>
-            </w:r>
-            <w:proofErr w:type="spellStart"/>
+              <w:t>Gestão de Tarefas, Gestão de Subtarefas</w:t>
+            </w:r>
+            <w:r>
+              <w:rPr>
+                <w:bCs/>
+              </w:rPr>
+              <w:t xml:space="preserve">e </w:t>
+            </w:r>
             <w:r>
               <w:rPr>
                 <w:b/>
                 <w:bCs/>
               </w:rPr>
-              <w:t>Subtarefas</w:t>
-            </w:r>
-            <w:proofErr w:type="spellEnd"/>
-            <w:r>
-              <w:rPr>
-                <w:b/>
-                <w:bCs/>
-              </w:rPr>
-              <w:t xml:space="preserve"> </w:t>
-            </w:r>
-            <w:r>
-              <w:rPr>
-                <w:bCs/>
-              </w:rPr>
-              <w:t xml:space="preserve">e </w:t>
-            </w:r>
-            <w:r>
-              <w:rPr>
-                <w:b/>
-                <w:bCs/>
-              </w:rPr>
-              <w:t xml:space="preserve">Gestão de </w:t>
-            </w:r>
-            <w:r>
-              <w:rPr>
-                <w:b/>
-                <w:bCs/>
-              </w:rPr>
-              <w:t>Comentários</w:t>
+              <w:t>Gestão de Comentários</w:t>
             </w:r>
           </w:p>
         </w:tc>
@@ -7835,7 +7747,7 @@
           <w:left w:w="65" w:type="dxa"/>
           <w:right w:w="70" w:type="dxa"/>
         </w:tblCellMar>
-        <w:tblLook w:val="00BF" w:firstRow="1" w:lastRow="0" w:firstColumn="1" w:lastColumn="0" w:noHBand="0" w:noVBand="0"/>
+        <w:tblLook w:val="00BF"/>
       </w:tblPr>
       <w:tblGrid>
         <w:gridCol w:w="1063"/>
@@ -8073,10 +7985,7 @@
               <w:pStyle w:val="Tabela"/>
             </w:pPr>
             <w:r>
-              <w:t xml:space="preserve">Processamento </w:t>
-            </w:r>
-            <w:r>
-              <w:t>de inclusão, exclusão e alteração de etapas.</w:t>
+              <w:t>Processamento de inclusão, exclusão e alteração de etapas.</w:t>
             </w:r>
           </w:p>
         </w:tc>
@@ -8202,16 +8111,8 @@
               <w:rPr>
                 <w:b/>
               </w:rPr>
-              <w:t xml:space="preserve">Gestão de </w:t>
-            </w:r>
-            <w:proofErr w:type="spellStart"/>
-            <w:r>
-              <w:rPr>
-                <w:b/>
-              </w:rPr>
-              <w:t>Subtarefas</w:t>
-            </w:r>
-            <w:proofErr w:type="spellEnd"/>
+              <w:t>Gestão de Subtarefas</w:t>
+            </w:r>
           </w:p>
         </w:tc>
         <w:tc>
@@ -8230,13 +8131,8 @@
               <w:pStyle w:val="Tabela"/>
             </w:pPr>
             <w:r>
-              <w:t xml:space="preserve">Processamento de inclusão, exclusão e alteração de </w:t>
-            </w:r>
-            <w:proofErr w:type="spellStart"/>
-            <w:r>
-              <w:t>subtarefas</w:t>
-            </w:r>
-            <w:proofErr w:type="spellEnd"/>
+              <w:t>Processamento de inclusão, exclusão e alteração de subtarefas</w:t>
+            </w:r>
           </w:p>
         </w:tc>
       </w:tr>
@@ -8307,10 +8203,7 @@
               <w:pStyle w:val="Tabela"/>
             </w:pPr>
             <w:r>
-              <w:t xml:space="preserve">Processamento de </w:t>
-            </w:r>
-            <w:r>
-              <w:t>inclusão, exclusão e alteração de comentários</w:t>
+              <w:t>Processamento de inclusão, exclusão e alteração de comentários</w:t>
             </w:r>
           </w:p>
         </w:tc>
@@ -8368,7 +8261,7 @@
           <w:left w:w="65" w:type="dxa"/>
           <w:right w:w="70" w:type="dxa"/>
         </w:tblCellMar>
-        <w:tblLook w:val="0000" w:firstRow="0" w:lastRow="0" w:firstColumn="0" w:lastColumn="0" w:noHBand="0" w:noVBand="0"/>
+        <w:tblLook w:val="0000"/>
       </w:tblPr>
       <w:tblGrid>
         <w:gridCol w:w="1063"/>
@@ -8525,15 +8418,7 @@
               <w:pStyle w:val="Tabela"/>
             </w:pPr>
             <w:r>
-              <w:t xml:space="preserve">Pessoa responsável pela gestão dos cadastros de quadro de tarefas, etapas, tarefas, </w:t>
-            </w:r>
-            <w:proofErr w:type="spellStart"/>
-            <w:r>
-              <w:t>subtarefas</w:t>
-            </w:r>
-            <w:proofErr w:type="spellEnd"/>
-            <w:r>
-              <w:t xml:space="preserve"> e comentários.</w:t>
+              <w:t>Pessoa responsável pela gestão dos cadastros de quadro de tarefas, etapas, tarefas, subtarefas e comentários.</w:t>
             </w:r>
           </w:p>
         </w:tc>
@@ -8555,10 +8440,7 @@
       </w:pPr>
       <w:bookmarkStart w:id="50" w:name="_Toc4711935"/>
       <w:r>
-        <w:t xml:space="preserve">Características </w:t>
-      </w:r>
-      <w:r>
-        <w:t>dos usuários</w:t>
+        <w:t>Características dos usuários</w:t>
       </w:r>
       <w:bookmarkEnd w:id="50"/>
     </w:p>
@@ -8577,7 +8459,7 @@
           <w:left w:w="65" w:type="dxa"/>
           <w:right w:w="70" w:type="dxa"/>
         </w:tblCellMar>
-        <w:tblLook w:val="0000" w:firstRow="0" w:lastRow="0" w:firstColumn="0" w:lastColumn="0" w:noHBand="0" w:noVBand="0"/>
+        <w:tblLook w:val="0000"/>
       </w:tblPr>
       <w:tblGrid>
         <w:gridCol w:w="1203"/>
@@ -8669,21 +8551,12 @@
                 <w:bCs/>
               </w:rPr>
             </w:pPr>
-            <w:proofErr w:type="spellStart"/>
             <w:r>
               <w:rPr>
                 <w:b/>
                 <w:bCs/>
               </w:rPr>
-              <w:t>Freqüência</w:t>
-            </w:r>
-            <w:proofErr w:type="spellEnd"/>
-            <w:r>
-              <w:rPr>
-                <w:b/>
-                <w:bCs/>
-              </w:rPr>
-              <w:t xml:space="preserve"> de uso</w:t>
+              <w:t>Freqüência de uso</w:t>
             </w:r>
           </w:p>
         </w:tc>
@@ -8940,7 +8813,7 @@
           <w:left w:w="65" w:type="dxa"/>
           <w:right w:w="70" w:type="dxa"/>
         </w:tblCellMar>
-        <w:tblLook w:val="00BF" w:firstRow="1" w:lastRow="0" w:firstColumn="1" w:lastColumn="0" w:noHBand="0" w:noVBand="0"/>
+        <w:tblLook w:val="00BF"/>
       </w:tblPr>
       <w:tblGrid>
         <w:gridCol w:w="1063"/>
@@ -9100,16 +8973,8 @@
               <w:pStyle w:val="Tabela"/>
             </w:pPr>
             <w:r>
-              <w:t xml:space="preserve">O ambiente operacional a </w:t>
-            </w:r>
-            <w:r>
-              <w:t xml:space="preserve">ser utilizado é o </w:t>
-            </w:r>
-            <w:proofErr w:type="spellStart"/>
-            <w:r>
-              <w:t>Android</w:t>
-            </w:r>
-            <w:proofErr w:type="spellEnd"/>
+              <w:t>O ambiente operacional a ser utilizado é o Android</w:t>
+            </w:r>
           </w:p>
         </w:tc>
       </w:tr>
@@ -9274,7 +9139,7 @@
           <w:left w:w="70" w:type="dxa"/>
           <w:right w:w="70" w:type="dxa"/>
         </w:tblCellMar>
-        <w:tblLook w:val="0000" w:firstRow="0" w:lastRow="0" w:firstColumn="0" w:lastColumn="0" w:noHBand="0" w:noVBand="0"/>
+        <w:tblLook w:val="0000"/>
       </w:tblPr>
       <w:tblGrid>
         <w:gridCol w:w="9212"/>
@@ -9537,7 +9402,7 @@
           <w:left w:w="70" w:type="dxa"/>
           <w:right w:w="70" w:type="dxa"/>
         </w:tblCellMar>
-        <w:tblLook w:val="0000" w:firstRow="0" w:lastRow="0" w:firstColumn="0" w:lastColumn="0" w:noHBand="0" w:noVBand="0"/>
+        <w:tblLook w:val="0000"/>
       </w:tblPr>
       <w:tblGrid>
         <w:gridCol w:w="9212"/>
@@ -9602,7 +9467,7 @@
           <w:left w:w="65" w:type="dxa"/>
           <w:right w:w="70" w:type="dxa"/>
         </w:tblCellMar>
-        <w:tblLook w:val="0000" w:firstRow="0" w:lastRow="0" w:firstColumn="0" w:lastColumn="0" w:noHBand="0" w:noVBand="0"/>
+        <w:tblLook w:val="0000"/>
       </w:tblPr>
       <w:tblGrid>
         <w:gridCol w:w="929"/>
@@ -10296,7 +10161,7 @@
           <w:left w:w="65" w:type="dxa"/>
           <w:right w:w="70" w:type="dxa"/>
         </w:tblCellMar>
-        <w:tblLook w:val="0000" w:firstRow="0" w:lastRow="0" w:firstColumn="0" w:lastColumn="0" w:noHBand="0" w:noVBand="0"/>
+        <w:tblLook w:val="0000"/>
       </w:tblPr>
       <w:tblGrid>
         <w:gridCol w:w="920"/>
@@ -10591,9 +10456,6 @@
         <w:t>Interfaces de software</w:t>
       </w:r>
       <w:bookmarkEnd w:id="65"/>
-      <w:r>
-        <w:t xml:space="preserve"> </w:t>
-      </w:r>
     </w:p>
     <w:p>
       <w:pPr>
@@ -10728,7 +10590,7 @@
           <w:left w:w="70" w:type="dxa"/>
           <w:right w:w="70" w:type="dxa"/>
         </w:tblCellMar>
-        <w:tblLook w:val="0000" w:firstRow="0" w:lastRow="0" w:firstColumn="0" w:lastColumn="0" w:noHBand="0" w:noVBand="0"/>
+        <w:tblLook w:val="0000"/>
       </w:tblPr>
       <w:tblGrid>
         <w:gridCol w:w="8780"/>
@@ -10870,7 +10732,7 @@
           <w:left w:w="70" w:type="dxa"/>
           <w:right w:w="70" w:type="dxa"/>
         </w:tblCellMar>
-        <w:tblLook w:val="0000" w:firstRow="0" w:lastRow="0" w:firstColumn="0" w:lastColumn="0" w:noHBand="0" w:noVBand="0"/>
+        <w:tblLook w:val="0000"/>
       </w:tblPr>
       <w:tblGrid>
         <w:gridCol w:w="9212"/>
@@ -10895,15 +10757,7 @@
               <w:pStyle w:val="Tabela"/>
             </w:pPr>
             <w:r>
-              <w:t xml:space="preserve">1. O </w:t>
-            </w:r>
-            <w:proofErr w:type="spellStart"/>
-            <w:r>
-              <w:t>OrganizZer</w:t>
-            </w:r>
-            <w:proofErr w:type="spellEnd"/>
-            <w:r>
-              <w:t xml:space="preserve"> está no modo de inserção.</w:t>
+              <w:t>1. O OrganizZer está no modo de inserção.</w:t>
             </w:r>
           </w:p>
         </w:tc>
@@ -10943,7 +10797,7 @@
           <w:left w:w="70" w:type="dxa"/>
           <w:right w:w="70" w:type="dxa"/>
         </w:tblCellMar>
-        <w:tblLook w:val="0000" w:firstRow="0" w:lastRow="0" w:firstColumn="0" w:lastColumn="0" w:noHBand="0" w:noVBand="0"/>
+        <w:tblLook w:val="0000"/>
       </w:tblPr>
       <w:tblGrid>
         <w:gridCol w:w="9212"/>
@@ -10968,15 +10822,7 @@
               <w:pStyle w:val="Tabela"/>
             </w:pPr>
             <w:r>
-              <w:t xml:space="preserve">1. O </w:t>
-            </w:r>
-            <w:proofErr w:type="spellStart"/>
-            <w:r>
-              <w:t>OrganizZer</w:t>
-            </w:r>
-            <w:proofErr w:type="spellEnd"/>
-            <w:r>
-              <w:t xml:space="preserve"> exibe a tela de Cadastro de Quadro de Tarefas.</w:t>
+              <w:t>1. O OrganizZer exibe a tela de Cadastro de Quadro de Tarefas.</w:t>
             </w:r>
           </w:p>
           <w:p>
@@ -10992,31 +10838,15 @@
               <w:pStyle w:val="Tabela"/>
             </w:pPr>
             <w:r>
-              <w:t xml:space="preserve">3. O </w:t>
-            </w:r>
-            <w:proofErr w:type="spellStart"/>
-            <w:r>
-              <w:t>OrganizZer</w:t>
-            </w:r>
-            <w:proofErr w:type="spellEnd"/>
-            <w:r>
-              <w:t xml:space="preserve"> salva as informações.</w:t>
-            </w:r>
-          </w:p>
-          <w:p>
-            <w:pPr>
-              <w:pStyle w:val="Tabela"/>
-            </w:pPr>
-            <w:r>
-              <w:t xml:space="preserve">4. O </w:t>
-            </w:r>
-            <w:proofErr w:type="spellStart"/>
-            <w:r>
-              <w:t>OrganizZer</w:t>
-            </w:r>
-            <w:proofErr w:type="spellEnd"/>
-            <w:r>
-              <w:t xml:space="preserve"> volta para a tela de Listagem de Quadro de Tarefas.</w:t>
+              <w:t>3. O OrganizZer salva as informações.</w:t>
+            </w:r>
+          </w:p>
+          <w:p>
+            <w:pPr>
+              <w:pStyle w:val="Tabela"/>
+            </w:pPr>
+            <w:r>
+              <w:t>4. O OrganizZer volta para a tela de Listagem de Quadro de Tarefas.</w:t>
             </w:r>
           </w:p>
         </w:tc>
@@ -11043,13 +10873,8 @@
         <w:outlineLvl w:val="9"/>
       </w:pPr>
       <w:r>
-        <w:t xml:space="preserve"> </w:t>
-      </w:r>
-      <w:proofErr w:type="spellStart"/>
-      <w:r>
         <w:t>Subfluxos</w:t>
       </w:r>
-      <w:proofErr w:type="spellEnd"/>
     </w:p>
     <w:p>
       <w:pPr>
@@ -11064,14 +10889,7 @@
           <w:b w:val="0"/>
           <w:sz w:val="22"/>
         </w:rPr>
-        <w:t>N</w:t>
-      </w:r>
-      <w:r>
-        <w:rPr>
-          <w:b w:val="0"/>
-          <w:sz w:val="22"/>
-        </w:rPr>
-        <w:t>ão aplicável.</w:t>
+        <w:t>Não aplicável.</w:t>
       </w:r>
     </w:p>
     <w:p>
@@ -11102,10 +10920,7 @@
         <w:outlineLvl w:val="9"/>
       </w:pPr>
       <w:r>
-        <w:t xml:space="preserve">Fluxo alternativo </w:t>
-      </w:r>
-      <w:r>
-        <w:t>Cancelamento de Cadastro</w:t>
+        <w:t>Fluxo alternativo Cancelamento de Cadastro</w:t>
       </w:r>
     </w:p>
     <w:tbl>
@@ -11123,7 +10938,7 @@
           <w:left w:w="70" w:type="dxa"/>
           <w:right w:w="70" w:type="dxa"/>
         </w:tblCellMar>
-        <w:tblLook w:val="0000" w:firstRow="0" w:lastRow="0" w:firstColumn="0" w:lastColumn="0" w:noHBand="0" w:noVBand="0"/>
+        <w:tblLook w:val="0000"/>
       </w:tblPr>
       <w:tblGrid>
         <w:gridCol w:w="1484"/>
@@ -11230,15 +11045,7 @@
               <w:pStyle w:val="Tabela"/>
             </w:pPr>
             <w:r>
-              <w:t xml:space="preserve">1. O </w:t>
-            </w:r>
-            <w:proofErr w:type="spellStart"/>
-            <w:r>
-              <w:t>OrganizZer</w:t>
-            </w:r>
-            <w:proofErr w:type="spellEnd"/>
-            <w:r>
-              <w:t xml:space="preserve"> exibe a tela de Cadastro de Quadro de Tarefas.</w:t>
+              <w:t>1. O OrganizZer exibe a tela de Cadastro de Quadro de Tarefas.</w:t>
             </w:r>
           </w:p>
           <w:p>
@@ -11254,18 +11061,7 @@
               <w:pStyle w:val="Tabela"/>
             </w:pPr>
             <w:r>
-              <w:t xml:space="preserve">3. O </w:t>
-            </w:r>
-            <w:proofErr w:type="spellStart"/>
-            <w:r>
-              <w:t>OrganizZer</w:t>
-            </w:r>
-            <w:proofErr w:type="spellEnd"/>
-            <w:r>
-              <w:t xml:space="preserve"> volta para a tela de Listagem de Quadro </w:t>
-            </w:r>
-            <w:r>
-              <w:t>de Tarefas.</w:t>
+              <w:t>3. O OrganizZer volta para a tela de Listagem de Quadro de Tarefas.</w:t>
             </w:r>
           </w:p>
         </w:tc>
@@ -11391,7 +11187,7 @@
           <w:left w:w="70" w:type="dxa"/>
           <w:right w:w="70" w:type="dxa"/>
         </w:tblCellMar>
-        <w:tblLook w:val="0000" w:firstRow="0" w:lastRow="0" w:firstColumn="0" w:lastColumn="0" w:noHBand="0" w:noVBand="0"/>
+        <w:tblLook w:val="0000"/>
       </w:tblPr>
       <w:tblGrid>
         <w:gridCol w:w="9212"/>
@@ -11416,10 +11212,7 @@
               <w:pStyle w:val="Tabela"/>
             </w:pPr>
             <w:r>
-              <w:t>O tempo para a realização de qualquer operação</w:t>
-            </w:r>
-            <w:r>
-              <w:t xml:space="preserve"> de cadastro não pode ser maior que 3 segundos.</w:t>
+              <w:t>O tempo para a realização de qualquer operação de cadastro não pode ser maior que 3 segundos.</w:t>
             </w:r>
           </w:p>
         </w:tc>
@@ -11476,7 +11269,7 @@
           <w:left w:w="70" w:type="dxa"/>
           <w:right w:w="70" w:type="dxa"/>
         </w:tblCellMar>
-        <w:tblLook w:val="0000" w:firstRow="0" w:lastRow="0" w:firstColumn="0" w:lastColumn="0" w:noHBand="0" w:noVBand="0"/>
+        <w:tblLook w:val="0000"/>
       </w:tblPr>
       <w:tblGrid>
         <w:gridCol w:w="8449"/>
@@ -11511,9 +11304,9 @@
                     <wp:align>center</wp:align>
                   </wp:positionH>
                   <wp:positionV relativeFrom="paragraph">
-                    <wp:posOffset>635</wp:posOffset>
+                    <wp:posOffset>4445</wp:posOffset>
                   </wp:positionV>
-                  <wp:extent cx="5273040" cy="4082415"/>
+                  <wp:extent cx="5263515" cy="4082415"/>
                   <wp:effectExtent l="0" t="0" r="0" b="0"/>
                   <wp:wrapSquare wrapText="largest"/>
                   <wp:docPr id="4" name="Figura3"/>
@@ -11538,7 +11331,7 @@
                         <pic:spPr bwMode="auto">
                           <a:xfrm>
                             <a:off x="0" y="0"/>
-                            <a:ext cx="5273040" cy="4082415"/>
+                            <a:ext cx="5263515" cy="4082415"/>
                           </a:xfrm>
                           <a:prstGeom prst="rect">
                             <a:avLst/>
@@ -11590,7 +11383,7 @@
           <w:left w:w="65" w:type="dxa"/>
           <w:right w:w="70" w:type="dxa"/>
         </w:tblCellMar>
-        <w:tblLook w:val="00BF" w:firstRow="1" w:lastRow="0" w:firstColumn="1" w:lastColumn="0" w:noHBand="0" w:noVBand="0"/>
+        <w:tblLook w:val="00BF"/>
       </w:tblPr>
       <w:tblGrid>
         <w:gridCol w:w="1063"/>
@@ -11816,10 +11609,7 @@
               <w:pStyle w:val="Tabela"/>
             </w:pPr>
             <w:r>
-              <w:t xml:space="preserve">Informação </w:t>
-            </w:r>
-            <w:r>
-              <w:t>relativa as etapas.</w:t>
+              <w:t>Informação relativa as etapas.</w:t>
             </w:r>
           </w:p>
         </w:tc>
@@ -11928,11 +11718,9 @@
             <w:pPr>
               <w:pStyle w:val="Tabela"/>
             </w:pPr>
-            <w:proofErr w:type="spellStart"/>
             <w:r>
               <w:t>Subtarefa</w:t>
             </w:r>
-            <w:proofErr w:type="spellEnd"/>
           </w:p>
         </w:tc>
         <w:tc>
@@ -11950,15 +11738,7 @@
               <w:pStyle w:val="Tabela"/>
             </w:pPr>
             <w:r>
-              <w:t xml:space="preserve">Informação relativa a </w:t>
-            </w:r>
-            <w:proofErr w:type="spellStart"/>
-            <w:r>
-              <w:t>subtarefas</w:t>
-            </w:r>
-            <w:proofErr w:type="spellEnd"/>
-            <w:r>
-              <w:t>.</w:t>
+              <w:t>Informação relativa a subtarefas.</w:t>
             </w:r>
           </w:p>
         </w:tc>
@@ -12069,7 +11849,7 @@
           <w:left w:w="69" w:type="dxa"/>
           <w:right w:w="70" w:type="dxa"/>
         </w:tblCellMar>
-        <w:tblLook w:val="0000" w:firstRow="0" w:lastRow="0" w:firstColumn="0" w:lastColumn="0" w:noHBand="0" w:noVBand="0"/>
+        <w:tblLook w:val="0000"/>
       </w:tblPr>
       <w:tblGrid>
         <w:gridCol w:w="1344"/>
@@ -12158,21 +11938,12 @@
                 <w:bCs/>
               </w:rPr>
             </w:pPr>
-            <w:proofErr w:type="spellStart"/>
             <w:r>
               <w:rPr>
                 <w:b/>
                 <w:bCs/>
               </w:rPr>
-              <w:t>Freqüência</w:t>
-            </w:r>
-            <w:proofErr w:type="spellEnd"/>
-            <w:r>
-              <w:rPr>
-                <w:b/>
-                <w:bCs/>
-              </w:rPr>
-              <w:t xml:space="preserve"> de consulta (por dia)</w:t>
+              <w:t>Freqüência de consulta (por dia)</w:t>
             </w:r>
           </w:p>
         </w:tc>
@@ -12196,21 +11967,12 @@
                 <w:bCs/>
               </w:rPr>
             </w:pPr>
-            <w:proofErr w:type="spellStart"/>
             <w:r>
               <w:rPr>
                 <w:b/>
                 <w:bCs/>
               </w:rPr>
-              <w:t>Freqüência</w:t>
-            </w:r>
-            <w:proofErr w:type="spellEnd"/>
-            <w:r>
-              <w:rPr>
-                <w:b/>
-                <w:bCs/>
-              </w:rPr>
-              <w:t xml:space="preserve"> de atualiza</w:t>
+              <w:t>Freqüência de atualiza</w:t>
             </w:r>
             <w:r>
               <w:rPr>
@@ -12698,14 +12460,12 @@
                 <w:sz w:val="22"/>
               </w:rPr>
             </w:pPr>
-            <w:proofErr w:type="spellStart"/>
             <w:r>
               <w:rPr>
                 <w:sz w:val="22"/>
               </w:rPr>
               <w:t>Subtarefa</w:t>
             </w:r>
-            <w:proofErr w:type="spellEnd"/>
           </w:p>
         </w:tc>
         <w:tc>
@@ -13013,10 +12773,7 @@
       <w:bookmarkStart w:id="87" w:name="_Toc4711964"/>
       <w:r>
         <w:lastRenderedPageBreak/>
-        <w:t>I</w:t>
-      </w:r>
-      <w:r>
-        <w:t>nformação de suporte</w:t>
+        <w:t>Informação de suporte</w:t>
       </w:r>
       <w:bookmarkEnd w:id="86"/>
       <w:bookmarkEnd w:id="87"/>
@@ -13043,8 +12800,8 @@
 </file>
 
 <file path=word/endnotes.xml><?xml version="1.0" encoding="utf-8"?>
-<w:endnotes xmlns:wpc="http://schemas.microsoft.com/office/word/2010/wordprocessingCanvas" xmlns:mc="http://schemas.openxmlformats.org/markup-compatibility/2006" xmlns:o="urn:schemas-microsoft-com:office:office" xmlns:r="http://schemas.openxmlformats.org/officeDocument/2006/relationships" xmlns:m="http://schemas.openxmlformats.org/officeDocument/2006/math" xmlns:v="urn:schemas-microsoft-com:vml" xmlns:wp14="http://schemas.microsoft.com/office/word/2010/wordprocessingDrawing" xmlns:wp="http://schemas.openxmlformats.org/drawingml/2006/wordprocessingDrawing" xmlns:w10="urn:schemas-microsoft-com:office:word" xmlns:w="http://schemas.openxmlformats.org/wordprocessingml/2006/main" xmlns:w14="http://schemas.microsoft.com/office/word/2010/wordml" xmlns:w15="http://schemas.microsoft.com/office/word/2012/wordml" xmlns:wpg="http://schemas.microsoft.com/office/word/2010/wordprocessingGroup" xmlns:wpi="http://schemas.microsoft.com/office/word/2010/wordprocessingInk" xmlns:wne="http://schemas.microsoft.com/office/word/2006/wordml" xmlns:wps="http://schemas.microsoft.com/office/word/2010/wordprocessingShape" mc:Ignorable="w14 w15 wp14">
-  <w:endnote w:type="separator" w:id="-1">
+<w:endnotes xmlns:ve="http://schemas.openxmlformats.org/markup-compatibility/2006" xmlns:o="urn:schemas-microsoft-com:office:office" xmlns:r="http://schemas.openxmlformats.org/officeDocument/2006/relationships" xmlns:m="http://schemas.openxmlformats.org/officeDocument/2006/math" xmlns:v="urn:schemas-microsoft-com:vml" xmlns:wp="http://schemas.openxmlformats.org/drawingml/2006/wordprocessingDrawing" xmlns:w10="urn:schemas-microsoft-com:office:word" xmlns:w="http://schemas.openxmlformats.org/wordprocessingml/2006/main" xmlns:wne="http://schemas.microsoft.com/office/word/2006/wordml">
+  <w:endnote w:type="separator" w:id="0">
     <w:p>
       <w:pPr>
         <w:spacing w:after="0" w:line="240" w:lineRule="auto"/>
@@ -13054,7 +12811,7 @@
       </w:r>
     </w:p>
   </w:endnote>
-  <w:endnote w:type="continuationSeparator" w:id="0">
+  <w:endnote w:type="continuationSeparator" w:id="1">
     <w:p>
       <w:pPr>
         <w:spacing w:after="0" w:line="240" w:lineRule="auto"/>
@@ -13068,7 +12825,7 @@
 </file>
 
 <file path=word/footer1.xml><?xml version="1.0" encoding="utf-8"?>
-<w:ftr xmlns:wpc="http://schemas.microsoft.com/office/word/2010/wordprocessingCanvas" xmlns:mc="http://schemas.openxmlformats.org/markup-compatibility/2006" xmlns:o="urn:schemas-microsoft-com:office:office" xmlns:r="http://schemas.openxmlformats.org/officeDocument/2006/relationships" xmlns:m="http://schemas.openxmlformats.org/officeDocument/2006/math" xmlns:v="urn:schemas-microsoft-com:vml" xmlns:wp14="http://schemas.microsoft.com/office/word/2010/wordprocessingDrawing" xmlns:wp="http://schemas.openxmlformats.org/drawingml/2006/wordprocessingDrawing" xmlns:w10="urn:schemas-microsoft-com:office:word" xmlns:w="http://schemas.openxmlformats.org/wordprocessingml/2006/main" xmlns:w14="http://schemas.microsoft.com/office/word/2010/wordml" xmlns:w15="http://schemas.microsoft.com/office/word/2012/wordml" xmlns:wpg="http://schemas.microsoft.com/office/word/2010/wordprocessingGroup" xmlns:wpi="http://schemas.microsoft.com/office/word/2010/wordprocessingInk" xmlns:wne="http://schemas.microsoft.com/office/word/2006/wordml" xmlns:wps="http://schemas.microsoft.com/office/word/2010/wordprocessingShape" mc:Ignorable="w14 w15 wp14">
+<w:ftr xmlns:ve="http://schemas.openxmlformats.org/markup-compatibility/2006" xmlns:o="urn:schemas-microsoft-com:office:office" xmlns:r="http://schemas.openxmlformats.org/officeDocument/2006/relationships" xmlns:m="http://schemas.openxmlformats.org/officeDocument/2006/math" xmlns:v="urn:schemas-microsoft-com:vml" xmlns:wp="http://schemas.openxmlformats.org/drawingml/2006/wordprocessingDrawing" xmlns:w10="urn:schemas-microsoft-com:office:word" xmlns:w="http://schemas.openxmlformats.org/wordprocessingml/2006/main" xmlns:wne="http://schemas.microsoft.com/office/word/2006/wordml">
   <w:sdt>
     <w:sdtPr>
       <w:id w:val="1838125101"/>
@@ -13077,7 +12834,6 @@
         <w:docPartUnique/>
       </w:docPartObj>
     </w:sdtPr>
-    <w:sdtEndPr/>
     <w:sdtContent>
       <w:p>
         <w:pPr>
@@ -13097,7 +12853,7 @@
           <w:rPr>
             <w:noProof/>
           </w:rPr>
-          <w:t>8</w:t>
+          <w:t>16</w:t>
         </w:r>
         <w:r>
           <w:fldChar w:fldCharType="end"/>
@@ -13109,7 +12865,7 @@
 </file>
 
 <file path=word/footer2.xml><?xml version="1.0" encoding="utf-8"?>
-<w:ftr xmlns:wpc="http://schemas.microsoft.com/office/word/2010/wordprocessingCanvas" xmlns:mc="http://schemas.openxmlformats.org/markup-compatibility/2006" xmlns:o="urn:schemas-microsoft-com:office:office" xmlns:r="http://schemas.openxmlformats.org/officeDocument/2006/relationships" xmlns:m="http://schemas.openxmlformats.org/officeDocument/2006/math" xmlns:v="urn:schemas-microsoft-com:vml" xmlns:wp14="http://schemas.microsoft.com/office/word/2010/wordprocessingDrawing" xmlns:wp="http://schemas.openxmlformats.org/drawingml/2006/wordprocessingDrawing" xmlns:w10="urn:schemas-microsoft-com:office:word" xmlns:w="http://schemas.openxmlformats.org/wordprocessingml/2006/main" xmlns:w14="http://schemas.microsoft.com/office/word/2010/wordml" xmlns:w15="http://schemas.microsoft.com/office/word/2012/wordml" xmlns:wpg="http://schemas.microsoft.com/office/word/2010/wordprocessingGroup" xmlns:wpi="http://schemas.microsoft.com/office/word/2010/wordprocessingInk" xmlns:wne="http://schemas.microsoft.com/office/word/2006/wordml" xmlns:wps="http://schemas.microsoft.com/office/word/2010/wordprocessingShape" mc:Ignorable="w14 w15 wp14">
+<w:ftr xmlns:ve="http://schemas.openxmlformats.org/markup-compatibility/2006" xmlns:o="urn:schemas-microsoft-com:office:office" xmlns:r="http://schemas.openxmlformats.org/officeDocument/2006/relationships" xmlns:m="http://schemas.openxmlformats.org/officeDocument/2006/math" xmlns:v="urn:schemas-microsoft-com:vml" xmlns:wp="http://schemas.openxmlformats.org/drawingml/2006/wordprocessingDrawing" xmlns:w10="urn:schemas-microsoft-com:office:word" xmlns:w="http://schemas.openxmlformats.org/wordprocessingml/2006/main" xmlns:wne="http://schemas.microsoft.com/office/word/2006/wordml">
   <w:sdt>
     <w:sdtPr>
       <w:id w:val="589854574"/>
@@ -13118,7 +12874,6 @@
         <w:docPartUnique/>
       </w:docPartObj>
     </w:sdtPr>
-    <w:sdtEndPr/>
     <w:sdtContent>
       <w:p>
         <w:pPr>
@@ -13138,7 +12893,7 @@
           <w:rPr>
             <w:noProof/>
           </w:rPr>
-          <w:t>7</w:t>
+          <w:t>15</w:t>
         </w:r>
         <w:r>
           <w:fldChar w:fldCharType="end"/>
@@ -13150,8 +12905,8 @@
 </file>
 
 <file path=word/footnotes.xml><?xml version="1.0" encoding="utf-8"?>
-<w:footnotes xmlns:wpc="http://schemas.microsoft.com/office/word/2010/wordprocessingCanvas" xmlns:mc="http://schemas.openxmlformats.org/markup-compatibility/2006" xmlns:o="urn:schemas-microsoft-com:office:office" xmlns:r="http://schemas.openxmlformats.org/officeDocument/2006/relationships" xmlns:m="http://schemas.openxmlformats.org/officeDocument/2006/math" xmlns:v="urn:schemas-microsoft-com:vml" xmlns:wp14="http://schemas.microsoft.com/office/word/2010/wordprocessingDrawing" xmlns:wp="http://schemas.openxmlformats.org/drawingml/2006/wordprocessingDrawing" xmlns:w10="urn:schemas-microsoft-com:office:word" xmlns:w="http://schemas.openxmlformats.org/wordprocessingml/2006/main" xmlns:w14="http://schemas.microsoft.com/office/word/2010/wordml" xmlns:w15="http://schemas.microsoft.com/office/word/2012/wordml" xmlns:wpg="http://schemas.microsoft.com/office/word/2010/wordprocessingGroup" xmlns:wpi="http://schemas.microsoft.com/office/word/2010/wordprocessingInk" xmlns:wne="http://schemas.microsoft.com/office/word/2006/wordml" xmlns:wps="http://schemas.microsoft.com/office/word/2010/wordprocessingShape" mc:Ignorable="w14 w15 wp14">
-  <w:footnote w:type="separator" w:id="-1">
+<w:footnotes xmlns:ve="http://schemas.openxmlformats.org/markup-compatibility/2006" xmlns:o="urn:schemas-microsoft-com:office:office" xmlns:r="http://schemas.openxmlformats.org/officeDocument/2006/relationships" xmlns:m="http://schemas.openxmlformats.org/officeDocument/2006/math" xmlns:v="urn:schemas-microsoft-com:vml" xmlns:wp="http://schemas.openxmlformats.org/drawingml/2006/wordprocessingDrawing" xmlns:w10="urn:schemas-microsoft-com:office:word" xmlns:w="http://schemas.openxmlformats.org/wordprocessingml/2006/main" xmlns:wne="http://schemas.microsoft.com/office/word/2006/wordml">
+  <w:footnote w:type="separator" w:id="0">
     <w:p>
       <w:pPr>
         <w:spacing w:after="0" w:line="240" w:lineRule="auto"/>
@@ -13161,7 +12916,7 @@
       </w:r>
     </w:p>
   </w:footnote>
-  <w:footnote w:type="continuationSeparator" w:id="0">
+  <w:footnote w:type="continuationSeparator" w:id="1">
     <w:p>
       <w:pPr>
         <w:spacing w:after="0" w:line="240" w:lineRule="auto"/>
@@ -13175,19 +12930,14 @@
 </file>
 
 <file path=word/header1.xml><?xml version="1.0" encoding="utf-8"?>
-<w:hdr xmlns:wpc="http://schemas.microsoft.com/office/word/2010/wordprocessingCanvas" xmlns:mc="http://schemas.openxmlformats.org/markup-compatibility/2006" xmlns:o="urn:schemas-microsoft-com:office:office" xmlns:r="http://schemas.openxmlformats.org/officeDocument/2006/relationships" xmlns:m="http://schemas.openxmlformats.org/officeDocument/2006/math" xmlns:v="urn:schemas-microsoft-com:vml" xmlns:wp14="http://schemas.microsoft.com/office/word/2010/wordprocessingDrawing" xmlns:wp="http://schemas.openxmlformats.org/drawingml/2006/wordprocessingDrawing" xmlns:w10="urn:schemas-microsoft-com:office:word" xmlns:w="http://schemas.openxmlformats.org/wordprocessingml/2006/main" xmlns:w14="http://schemas.microsoft.com/office/word/2010/wordml" xmlns:w15="http://schemas.microsoft.com/office/word/2012/wordml" xmlns:wpg="http://schemas.microsoft.com/office/word/2010/wordprocessingGroup" xmlns:wpi="http://schemas.microsoft.com/office/word/2010/wordprocessingInk" xmlns:wne="http://schemas.microsoft.com/office/word/2006/wordml" xmlns:wps="http://schemas.microsoft.com/office/word/2010/wordprocessingShape" mc:Ignorable="w14 w15 wp14">
+<w:hdr xmlns:ve="http://schemas.openxmlformats.org/markup-compatibility/2006" xmlns:o="urn:schemas-microsoft-com:office:office" xmlns:r="http://schemas.openxmlformats.org/officeDocument/2006/relationships" xmlns:m="http://schemas.openxmlformats.org/officeDocument/2006/math" xmlns:v="urn:schemas-microsoft-com:vml" xmlns:wp="http://schemas.openxmlformats.org/drawingml/2006/wordprocessingDrawing" xmlns:w10="urn:schemas-microsoft-com:office:word" xmlns:w="http://schemas.openxmlformats.org/wordprocessingml/2006/main" xmlns:wne="http://schemas.microsoft.com/office/word/2006/wordml">
   <w:p>
     <w:pPr>
       <w:pStyle w:val="Cabealho"/>
     </w:pPr>
     <w:r>
-      <w:t xml:space="preserve">Projeto </w:t>
+      <w:t>Projeto OrganizZer</w:t>
     </w:r>
-    <w:proofErr w:type="spellStart"/>
-    <w:r>
-      <w:t>OrganizZer</w:t>
-    </w:r>
-    <w:proofErr w:type="spellEnd"/>
   </w:p>
   <w:p>
     <w:pPr>
@@ -13198,7 +12948,7 @@
 </file>
 
 <file path=word/header2.xml><?xml version="1.0" encoding="utf-8"?>
-<w:hdr xmlns:wpc="http://schemas.microsoft.com/office/word/2010/wordprocessingCanvas" xmlns:mc="http://schemas.openxmlformats.org/markup-compatibility/2006" xmlns:o="urn:schemas-microsoft-com:office:office" xmlns:r="http://schemas.openxmlformats.org/officeDocument/2006/relationships" xmlns:m="http://schemas.openxmlformats.org/officeDocument/2006/math" xmlns:v="urn:schemas-microsoft-com:vml" xmlns:wp14="http://schemas.microsoft.com/office/word/2010/wordprocessingDrawing" xmlns:wp="http://schemas.openxmlformats.org/drawingml/2006/wordprocessingDrawing" xmlns:w10="urn:schemas-microsoft-com:office:word" xmlns:w="http://schemas.openxmlformats.org/wordprocessingml/2006/main" xmlns:w14="http://schemas.microsoft.com/office/word/2010/wordml" xmlns:w15="http://schemas.microsoft.com/office/word/2012/wordml" xmlns:wpg="http://schemas.microsoft.com/office/word/2010/wordprocessingGroup" xmlns:wpi="http://schemas.microsoft.com/office/word/2010/wordprocessingInk" xmlns:wne="http://schemas.microsoft.com/office/word/2006/wordml" xmlns:wps="http://schemas.microsoft.com/office/word/2010/wordprocessingShape" mc:Ignorable="w14 w15 wp14">
+<w:hdr xmlns:ve="http://schemas.openxmlformats.org/markup-compatibility/2006" xmlns:o="urn:schemas-microsoft-com:office:office" xmlns:r="http://schemas.openxmlformats.org/officeDocument/2006/relationships" xmlns:m="http://schemas.openxmlformats.org/officeDocument/2006/math" xmlns:v="urn:schemas-microsoft-com:vml" xmlns:wp="http://schemas.openxmlformats.org/drawingml/2006/wordprocessingDrawing" xmlns:w10="urn:schemas-microsoft-com:office:word" xmlns:w="http://schemas.openxmlformats.org/wordprocessingml/2006/main" xmlns:wne="http://schemas.microsoft.com/office/word/2006/wordml">
   <w:p>
     <w:pPr>
       <w:pStyle w:val="Cabealho"/>
@@ -13212,7 +12962,7 @@
 </file>
 
 <file path=word/numbering.xml><?xml version="1.0" encoding="utf-8"?>
-<w:numbering xmlns:wpc="http://schemas.microsoft.com/office/word/2010/wordprocessingCanvas" xmlns:mc="http://schemas.openxmlformats.org/markup-compatibility/2006" xmlns:o="urn:schemas-microsoft-com:office:office" xmlns:r="http://schemas.openxmlformats.org/officeDocument/2006/relationships" xmlns:m="http://schemas.openxmlformats.org/officeDocument/2006/math" xmlns:v="urn:schemas-microsoft-com:vml" xmlns:wp14="http://schemas.microsoft.com/office/word/2010/wordprocessingDrawing" xmlns:wp="http://schemas.openxmlformats.org/drawingml/2006/wordprocessingDrawing" xmlns:w10="urn:schemas-microsoft-com:office:word" xmlns:w="http://schemas.openxmlformats.org/wordprocessingml/2006/main" xmlns:w14="http://schemas.microsoft.com/office/word/2010/wordml" xmlns:w15="http://schemas.microsoft.com/office/word/2012/wordml" xmlns:wpg="http://schemas.microsoft.com/office/word/2010/wordprocessingGroup" xmlns:wpi="http://schemas.microsoft.com/office/word/2010/wordprocessingInk" xmlns:wne="http://schemas.microsoft.com/office/word/2006/wordml" xmlns:wps="http://schemas.microsoft.com/office/word/2010/wordprocessingShape" mc:Ignorable="w14 w15 wp14">
+<w:numbering xmlns:ve="http://schemas.openxmlformats.org/markup-compatibility/2006" xmlns:o="urn:schemas-microsoft-com:office:office" xmlns:r="http://schemas.openxmlformats.org/officeDocument/2006/relationships" xmlns:m="http://schemas.openxmlformats.org/officeDocument/2006/math" xmlns:v="urn:schemas-microsoft-com:vml" xmlns:wp="http://schemas.openxmlformats.org/drawingml/2006/wordprocessingDrawing" xmlns:w10="urn:schemas-microsoft-com:office:word" xmlns:w="http://schemas.openxmlformats.org/wordprocessingml/2006/main" xmlns:wne="http://schemas.microsoft.com/office/word/2006/wordml">
   <w:abstractNum w:abstractNumId="0">
     <w:nsid w:val="09314DE1"/>
     <w:multiLevelType w:val="multilevel"/>
@@ -15070,7 +14820,7 @@
 </file>
 
 <file path=word/styles.xml><?xml version="1.0" encoding="utf-8"?>
-<w:styles xmlns:mc="http://schemas.openxmlformats.org/markup-compatibility/2006" xmlns:r="http://schemas.openxmlformats.org/officeDocument/2006/relationships" xmlns:w="http://schemas.openxmlformats.org/wordprocessingml/2006/main" xmlns:w14="http://schemas.microsoft.com/office/word/2010/wordml" xmlns:w15="http://schemas.microsoft.com/office/word/2012/wordml" mc:Ignorable="w14 w15">
+<w:styles xmlns:r="http://schemas.openxmlformats.org/officeDocument/2006/relationships" xmlns:w="http://schemas.openxmlformats.org/wordprocessingml/2006/main">
   <w:docDefaults>
     <w:rPrDefault>
       <w:rPr>
@@ -15080,371 +14830,147 @@
     </w:rPrDefault>
     <w:pPrDefault/>
   </w:docDefaults>
-  <w:latentStyles w:defLockedState="0" w:defUIPriority="0" w:defSemiHidden="0" w:defUnhideWhenUsed="0" w:defQFormat="0" w:count="371">
-    <w:lsdException w:name="Normal" w:qFormat="1"/>
-    <w:lsdException w:name="heading 1" w:qFormat="1"/>
-    <w:lsdException w:name="heading 2" w:qFormat="1"/>
-    <w:lsdException w:name="heading 3" w:qFormat="1"/>
-    <w:lsdException w:name="heading 4" w:qFormat="1"/>
-    <w:lsdException w:name="heading 5" w:qFormat="1"/>
-    <w:lsdException w:name="heading 6" w:qFormat="1"/>
-    <w:lsdException w:name="heading 7" w:semiHidden="1" w:unhideWhenUsed="1" w:qFormat="1"/>
-    <w:lsdException w:name="heading 8" w:semiHidden="1" w:unhideWhenUsed="1" w:qFormat="1"/>
-    <w:lsdException w:name="heading 9" w:semiHidden="1" w:unhideWhenUsed="1" w:qFormat="1"/>
-    <w:lsdException w:name="index 1" w:semiHidden="1" w:unhideWhenUsed="1"/>
-    <w:lsdException w:name="index 2" w:semiHidden="1" w:unhideWhenUsed="1"/>
-    <w:lsdException w:name="index 3" w:semiHidden="1" w:unhideWhenUsed="1"/>
-    <w:lsdException w:name="index 4" w:semiHidden="1" w:unhideWhenUsed="1"/>
-    <w:lsdException w:name="index 5" w:semiHidden="1" w:unhideWhenUsed="1"/>
-    <w:lsdException w:name="index 6" w:semiHidden="1" w:unhideWhenUsed="1"/>
-    <w:lsdException w:name="index 7" w:semiHidden="1" w:unhideWhenUsed="1"/>
-    <w:lsdException w:name="index 8" w:semiHidden="1" w:unhideWhenUsed="1"/>
-    <w:lsdException w:name="index 9" w:semiHidden="1" w:unhideWhenUsed="1"/>
-    <w:lsdException w:name="toc 1" w:semiHidden="1" w:uiPriority="39" w:unhideWhenUsed="1"/>
-    <w:lsdException w:name="toc 2" w:semiHidden="1" w:uiPriority="39" w:unhideWhenUsed="1"/>
-    <w:lsdException w:name="toc 3" w:semiHidden="1" w:uiPriority="39" w:unhideWhenUsed="1"/>
-    <w:lsdException w:name="toc 4" w:semiHidden="1" w:uiPriority="39" w:unhideWhenUsed="1"/>
-    <w:lsdException w:name="toc 5" w:semiHidden="1" w:uiPriority="39" w:unhideWhenUsed="1"/>
-    <w:lsdException w:name="toc 6" w:semiHidden="1" w:unhideWhenUsed="1"/>
-    <w:lsdException w:name="toc 7" w:semiHidden="1" w:unhideWhenUsed="1"/>
-    <w:lsdException w:name="toc 8" w:semiHidden="1" w:unhideWhenUsed="1"/>
-    <w:lsdException w:name="toc 9" w:semiHidden="1" w:unhideWhenUsed="1"/>
-    <w:lsdException w:name="Normal Indent" w:semiHidden="1" w:unhideWhenUsed="1"/>
-    <w:lsdException w:name="footnote text" w:semiHidden="1" w:unhideWhenUsed="1"/>
-    <w:lsdException w:name="annotation text" w:semiHidden="1" w:unhideWhenUsed="1"/>
-    <w:lsdException w:name="header" w:semiHidden="1" w:unhideWhenUsed="1"/>
-    <w:lsdException w:name="footer" w:semiHidden="1" w:uiPriority="99" w:unhideWhenUsed="1"/>
-    <w:lsdException w:name="index heading" w:semiHidden="1" w:unhideWhenUsed="1"/>
-    <w:lsdException w:name="caption" w:semiHidden="1" w:unhideWhenUsed="1" w:qFormat="1"/>
-    <w:lsdException w:name="table of figures" w:semiHidden="1" w:unhideWhenUsed="1"/>
-    <w:lsdException w:name="envelope address" w:semiHidden="1" w:unhideWhenUsed="1"/>
-    <w:lsdException w:name="envelope return" w:semiHidden="1" w:unhideWhenUsed="1"/>
-    <w:lsdException w:name="footnote reference" w:semiHidden="1" w:unhideWhenUsed="1"/>
-    <w:lsdException w:name="annotation reference" w:semiHidden="1" w:unhideWhenUsed="1"/>
-    <w:lsdException w:name="line number" w:semiHidden="1" w:unhideWhenUsed="1"/>
-    <w:lsdException w:name="page number" w:semiHidden="1" w:unhideWhenUsed="1"/>
-    <w:lsdException w:name="endnote reference" w:semiHidden="1" w:unhideWhenUsed="1"/>
-    <w:lsdException w:name="endnote text" w:semiHidden="1" w:unhideWhenUsed="1"/>
-    <w:lsdException w:name="table of authorities" w:semiHidden="1" w:unhideWhenUsed="1"/>
-    <w:lsdException w:name="macro" w:semiHidden="1" w:unhideWhenUsed="1"/>
-    <w:lsdException w:name="toa heading" w:semiHidden="1" w:unhideWhenUsed="1"/>
-    <w:lsdException w:name="List" w:semiHidden="1" w:unhideWhenUsed="1"/>
-    <w:lsdException w:name="List Bullet" w:semiHidden="1" w:unhideWhenUsed="1"/>
-    <w:lsdException w:name="List 2" w:semiHidden="1" w:unhideWhenUsed="1"/>
-    <w:lsdException w:name="List 3" w:semiHidden="1" w:unhideWhenUsed="1"/>
-    <w:lsdException w:name="List Bullet 2" w:semiHidden="1" w:unhideWhenUsed="1"/>
-    <w:lsdException w:name="List Bullet 3" w:semiHidden="1" w:unhideWhenUsed="1"/>
-    <w:lsdException w:name="List Bullet 4" w:semiHidden="1" w:unhideWhenUsed="1"/>
-    <w:lsdException w:name="List Bullet 5" w:semiHidden="1" w:unhideWhenUsed="1"/>
-    <w:lsdException w:name="List Number 2" w:semiHidden="1" w:unhideWhenUsed="1"/>
-    <w:lsdException w:name="List Number 3" w:semiHidden="1" w:unhideWhenUsed="1"/>
-    <w:lsdException w:name="List Number 4" w:semiHidden="1" w:unhideWhenUsed="1"/>
-    <w:lsdException w:name="List Number 5" w:semiHidden="1" w:unhideWhenUsed="1"/>
-    <w:lsdException w:name="Title" w:qFormat="1"/>
-    <w:lsdException w:name="Closing" w:semiHidden="1" w:unhideWhenUsed="1"/>
-    <w:lsdException w:name="Signature" w:semiHidden="1" w:unhideWhenUsed="1"/>
-    <w:lsdException w:name="Default Paragraph Font" w:semiHidden="1" w:unhideWhenUsed="1"/>
-    <w:lsdException w:name="Body Text" w:semiHidden="1" w:unhideWhenUsed="1"/>
-    <w:lsdException w:name="Body Text Indent" w:semiHidden="1" w:unhideWhenUsed="1"/>
-    <w:lsdException w:name="List Continue" w:semiHidden="1" w:unhideWhenUsed="1"/>
-    <w:lsdException w:name="List Continue 2" w:semiHidden="1" w:unhideWhenUsed="1"/>
-    <w:lsdException w:name="List Continue 3" w:semiHidden="1" w:unhideWhenUsed="1"/>
-    <w:lsdException w:name="List Continue 4" w:semiHidden="1" w:unhideWhenUsed="1"/>
-    <w:lsdException w:name="List Continue 5" w:semiHidden="1" w:unhideWhenUsed="1"/>
-    <w:lsdException w:name="Message Header" w:semiHidden="1" w:unhideWhenUsed="1"/>
-    <w:lsdException w:name="Subtitle" w:qFormat="1"/>
-    <w:lsdException w:name="Body Text First Indent 2" w:semiHidden="1" w:unhideWhenUsed="1"/>
-    <w:lsdException w:name="Note Heading" w:semiHidden="1" w:unhideWhenUsed="1"/>
-    <w:lsdException w:name="Body Text 2" w:semiHidden="1" w:unhideWhenUsed="1"/>
-    <w:lsdException w:name="Body Text 3" w:semiHidden="1" w:unhideWhenUsed="1"/>
-    <w:lsdException w:name="Body Text Indent 2" w:semiHidden="1" w:unhideWhenUsed="1"/>
-    <w:lsdException w:name="Body Text Indent 3" w:semiHidden="1" w:unhideWhenUsed="1"/>
-    <w:lsdException w:name="Block Text" w:semiHidden="1" w:unhideWhenUsed="1"/>
-    <w:lsdException w:name="Hyperlink" w:semiHidden="1" w:uiPriority="99" w:unhideWhenUsed="1"/>
-    <w:lsdException w:name="FollowedHyperlink" w:semiHidden="1" w:unhideWhenUsed="1"/>
-    <w:lsdException w:name="Strong" w:qFormat="1"/>
-    <w:lsdException w:name="Emphasis" w:qFormat="1"/>
-    <w:lsdException w:name="Document Map" w:semiHidden="1" w:unhideWhenUsed="1"/>
-    <w:lsdException w:name="Plain Text" w:semiHidden="1" w:unhideWhenUsed="1"/>
-    <w:lsdException w:name="E-mail Signature" w:semiHidden="1" w:unhideWhenUsed="1"/>
-    <w:lsdException w:name="HTML Top of Form" w:semiHidden="1" w:unhideWhenUsed="1"/>
-    <w:lsdException w:name="HTML Bottom of Form" w:semiHidden="1" w:unhideWhenUsed="1"/>
-    <w:lsdException w:name="Normal (Web)" w:semiHidden="1" w:unhideWhenUsed="1"/>
-    <w:lsdException w:name="HTML Acronym" w:semiHidden="1" w:unhideWhenUsed="1"/>
-    <w:lsdException w:name="HTML Address" w:semiHidden="1" w:unhideWhenUsed="1"/>
-    <w:lsdException w:name="HTML Cite" w:semiHidden="1" w:unhideWhenUsed="1"/>
-    <w:lsdException w:name="HTML Code" w:semiHidden="1" w:unhideWhenUsed="1"/>
-    <w:lsdException w:name="HTML Definition" w:semiHidden="1" w:unhideWhenUsed="1"/>
-    <w:lsdException w:name="HTML Keyboard" w:semiHidden="1" w:unhideWhenUsed="1"/>
-    <w:lsdException w:name="HTML Preformatted" w:semiHidden="1" w:unhideWhenUsed="1"/>
-    <w:lsdException w:name="HTML Sample" w:semiHidden="1" w:unhideWhenUsed="1"/>
-    <w:lsdException w:name="HTML Typewriter" w:semiHidden="1" w:unhideWhenUsed="1"/>
-    <w:lsdException w:name="HTML Variable" w:semiHidden="1" w:unhideWhenUsed="1"/>
-    <w:lsdException w:name="Normal Table" w:semiHidden="1" w:unhideWhenUsed="1"/>
-    <w:lsdException w:name="annotation subject" w:semiHidden="1" w:unhideWhenUsed="1"/>
-    <w:lsdException w:name="No List" w:semiHidden="1" w:unhideWhenUsed="1"/>
-    <w:lsdException w:name="Outline List 1" w:semiHidden="1" w:unhideWhenUsed="1"/>
-    <w:lsdException w:name="Outline List 2" w:semiHidden="1" w:unhideWhenUsed="1"/>
-    <w:lsdException w:name="Outline List 3" w:semiHidden="1" w:unhideWhenUsed="1"/>
-    <w:lsdException w:name="Table Simple 1" w:semiHidden="1" w:unhideWhenUsed="1"/>
-    <w:lsdException w:name="Table Simple 2" w:semiHidden="1" w:unhideWhenUsed="1"/>
-    <w:lsdException w:name="Table Simple 3" w:semiHidden="1" w:unhideWhenUsed="1"/>
-    <w:lsdException w:name="Table Classic 1" w:semiHidden="1" w:unhideWhenUsed="1"/>
-    <w:lsdException w:name="Table Classic 2" w:semiHidden="1" w:unhideWhenUsed="1"/>
-    <w:lsdException w:name="Table Classic 3" w:semiHidden="1" w:unhideWhenUsed="1"/>
-    <w:lsdException w:name="Table Classic 4" w:semiHidden="1" w:unhideWhenUsed="1"/>
-    <w:lsdException w:name="Table Colorful 1" w:semiHidden="1" w:unhideWhenUsed="1"/>
-    <w:lsdException w:name="Table Colorful 2" w:semiHidden="1" w:unhideWhenUsed="1"/>
-    <w:lsdException w:name="Table Colorful 3" w:semiHidden="1" w:unhideWhenUsed="1"/>
-    <w:lsdException w:name="Table Columns 1" w:semiHidden="1" w:unhideWhenUsed="1"/>
-    <w:lsdException w:name="Table Columns 2" w:semiHidden="1" w:unhideWhenUsed="1"/>
-    <w:lsdException w:name="Table Columns 3" w:semiHidden="1" w:unhideWhenUsed="1"/>
-    <w:lsdException w:name="Table Columns 4" w:semiHidden="1" w:unhideWhenUsed="1"/>
-    <w:lsdException w:name="Table Columns 5" w:semiHidden="1" w:unhideWhenUsed="1"/>
-    <w:lsdException w:name="Table Grid 1" w:semiHidden="1" w:unhideWhenUsed="1"/>
-    <w:lsdException w:name="Table Grid 2" w:semiHidden="1" w:unhideWhenUsed="1"/>
-    <w:lsdException w:name="Table Grid 3" w:semiHidden="1" w:unhideWhenUsed="1"/>
-    <w:lsdException w:name="Table Grid 4" w:semiHidden="1" w:unhideWhenUsed="1"/>
-    <w:lsdException w:name="Table Grid 5" w:semiHidden="1" w:unhideWhenUsed="1"/>
-    <w:lsdException w:name="Table Grid 6" w:semiHidden="1" w:unhideWhenUsed="1"/>
-    <w:lsdException w:name="Table Grid 7" w:semiHidden="1" w:unhideWhenUsed="1"/>
-    <w:lsdException w:name="Table Grid 8" w:semiHidden="1" w:unhideWhenUsed="1"/>
-    <w:lsdException w:name="Table List 1" w:semiHidden="1" w:unhideWhenUsed="1"/>
-    <w:lsdException w:name="Table List 2" w:semiHidden="1" w:unhideWhenUsed="1"/>
-    <w:lsdException w:name="Table List 3" w:semiHidden="1" w:unhideWhenUsed="1"/>
-    <w:lsdException w:name="Table List 4" w:semiHidden="1" w:unhideWhenUsed="1"/>
-    <w:lsdException w:name="Table List 5" w:semiHidden="1" w:unhideWhenUsed="1"/>
-    <w:lsdException w:name="Table List 6" w:semiHidden="1" w:unhideWhenUsed="1"/>
-    <w:lsdException w:name="Table List 7" w:semiHidden="1" w:unhideWhenUsed="1"/>
-    <w:lsdException w:name="Table List 8" w:semiHidden="1" w:unhideWhenUsed="1"/>
-    <w:lsdException w:name="Table 3D effects 1" w:semiHidden="1" w:unhideWhenUsed="1"/>
-    <w:lsdException w:name="Table 3D effects 2" w:semiHidden="1" w:unhideWhenUsed="1"/>
-    <w:lsdException w:name="Table 3D effects 3" w:semiHidden="1" w:unhideWhenUsed="1"/>
-    <w:lsdException w:name="Table Contemporary" w:semiHidden="1" w:unhideWhenUsed="1"/>
-    <w:lsdException w:name="Table Elegant" w:semiHidden="1" w:unhideWhenUsed="1"/>
-    <w:lsdException w:name="Table Professional" w:semiHidden="1" w:unhideWhenUsed="1"/>
-    <w:lsdException w:name="Table Subtle 1" w:semiHidden="1" w:unhideWhenUsed="1"/>
-    <w:lsdException w:name="Table Subtle 2" w:semiHidden="1" w:unhideWhenUsed="1"/>
-    <w:lsdException w:name="Table Web 1" w:semiHidden="1" w:unhideWhenUsed="1"/>
-    <w:lsdException w:name="Table Web 2" w:semiHidden="1" w:unhideWhenUsed="1"/>
-    <w:lsdException w:name="Table Web 3" w:semiHidden="1" w:unhideWhenUsed="1"/>
-    <w:lsdException w:name="Balloon Text" w:semiHidden="1" w:unhideWhenUsed="1"/>
-    <w:lsdException w:name="Table Theme" w:semiHidden="1" w:unhideWhenUsed="1"/>
-    <w:lsdException w:name="Placeholder Text" w:semiHidden="1" w:uiPriority="99"/>
-    <w:lsdException w:name="No Spacing" w:uiPriority="1" w:qFormat="1"/>
-    <w:lsdException w:name="Light Shading" w:uiPriority="60"/>
-    <w:lsdException w:name="Light List" w:uiPriority="61"/>
-    <w:lsdException w:name="Light Grid" w:uiPriority="62"/>
-    <w:lsdException w:name="Medium Shading 1" w:uiPriority="63"/>
-    <w:lsdException w:name="Medium Shading 2" w:uiPriority="64"/>
-    <w:lsdException w:name="Medium List 1" w:uiPriority="65"/>
-    <w:lsdException w:name="Medium List 2" w:uiPriority="66"/>
-    <w:lsdException w:name="Medium Grid 1" w:uiPriority="67"/>
-    <w:lsdException w:name="Medium Grid 2" w:uiPriority="68"/>
-    <w:lsdException w:name="Medium Grid 3" w:uiPriority="69"/>
-    <w:lsdException w:name="Dark List" w:uiPriority="70"/>
-    <w:lsdException w:name="Colorful Shading" w:uiPriority="71"/>
-    <w:lsdException w:name="Colorful List" w:uiPriority="72"/>
-    <w:lsdException w:name="Colorful Grid" w:uiPriority="73"/>
-    <w:lsdException w:name="Light Shading Accent 1" w:uiPriority="60"/>
-    <w:lsdException w:name="Light List Accent 1" w:uiPriority="61"/>
-    <w:lsdException w:name="Light Grid Accent 1" w:uiPriority="62"/>
-    <w:lsdException w:name="Medium Shading 1 Accent 1" w:uiPriority="63"/>
-    <w:lsdException w:name="Medium Shading 2 Accent 1" w:uiPriority="64"/>
-    <w:lsdException w:name="Medium List 1 Accent 1" w:uiPriority="65"/>
-    <w:lsdException w:name="Revision" w:semiHidden="1" w:uiPriority="99"/>
-    <w:lsdException w:name="List Paragraph" w:uiPriority="34" w:qFormat="1"/>
-    <w:lsdException w:name="Quote" w:qFormat="1"/>
-    <w:lsdException w:name="Intense Quote" w:uiPriority="30" w:qFormat="1"/>
-    <w:lsdException w:name="Medium List 2 Accent 1" w:uiPriority="66"/>
-    <w:lsdException w:name="Medium Grid 1 Accent 1" w:uiPriority="67"/>
-    <w:lsdException w:name="Medium Grid 2 Accent 1" w:uiPriority="68"/>
-    <w:lsdException w:name="Medium Grid 3 Accent 1" w:uiPriority="69"/>
-    <w:lsdException w:name="Dark List Accent 1" w:uiPriority="70"/>
-    <w:lsdException w:name="Colorful Shading Accent 1" w:uiPriority="71"/>
-    <w:lsdException w:name="Colorful List Accent 1" w:uiPriority="72"/>
-    <w:lsdException w:name="Colorful Grid Accent 1" w:uiPriority="73"/>
-    <w:lsdException w:name="Light Shading Accent 2" w:uiPriority="60"/>
-    <w:lsdException w:name="Light List Accent 2" w:uiPriority="61"/>
-    <w:lsdException w:name="Light Grid Accent 2" w:uiPriority="62"/>
-    <w:lsdException w:name="Medium Shading 1 Accent 2" w:uiPriority="63"/>
-    <w:lsdException w:name="Medium Shading 2 Accent 2" w:uiPriority="64"/>
-    <w:lsdException w:name="Medium List 1 Accent 2" w:uiPriority="65"/>
-    <w:lsdException w:name="Medium List 2 Accent 2" w:uiPriority="66"/>
-    <w:lsdException w:name="Medium Grid 1 Accent 2" w:uiPriority="67"/>
-    <w:lsdException w:name="Medium Grid 2 Accent 2" w:uiPriority="68"/>
-    <w:lsdException w:name="Medium Grid 3 Accent 2" w:uiPriority="69"/>
-    <w:lsdException w:name="Dark List Accent 2" w:uiPriority="70"/>
-    <w:lsdException w:name="Colorful Shading Accent 2" w:uiPriority="71"/>
-    <w:lsdException w:name="Colorful List Accent 2" w:uiPriority="72"/>
-    <w:lsdException w:name="Colorful Grid Accent 2" w:uiPriority="73"/>
-    <w:lsdException w:name="Light Shading Accent 3" w:uiPriority="60"/>
-    <w:lsdException w:name="Light List Accent 3" w:uiPriority="61"/>
-    <w:lsdException w:name="Light Grid Accent 3" w:uiPriority="62"/>
-    <w:lsdException w:name="Medium Shading 1 Accent 3" w:uiPriority="63"/>
-    <w:lsdException w:name="Medium Shading 2 Accent 3" w:uiPriority="64"/>
-    <w:lsdException w:name="Medium List 1 Accent 3" w:uiPriority="65"/>
-    <w:lsdException w:name="Medium List 2 Accent 3" w:uiPriority="66"/>
-    <w:lsdException w:name="Medium Grid 1 Accent 3" w:uiPriority="67"/>
-    <w:lsdException w:name="Medium Grid 2 Accent 3" w:uiPriority="68"/>
-    <w:lsdException w:name="Medium Grid 3 Accent 3" w:uiPriority="69"/>
-    <w:lsdException w:name="Dark List Accent 3" w:uiPriority="70"/>
-    <w:lsdException w:name="Colorful Shading Accent 3" w:uiPriority="71"/>
-    <w:lsdException w:name="Colorful List Accent 3" w:uiPriority="72"/>
-    <w:lsdException w:name="Colorful Grid Accent 3" w:uiPriority="73"/>
-    <w:lsdException w:name="Light Shading Accent 4" w:uiPriority="60"/>
-    <w:lsdException w:name="Light List Accent 4" w:uiPriority="61"/>
-    <w:lsdException w:name="Light Grid Accent 4" w:uiPriority="62"/>
-    <w:lsdException w:name="Medium Shading 1 Accent 4" w:uiPriority="63"/>
-    <w:lsdException w:name="Medium Shading 2 Accent 4" w:uiPriority="64"/>
-    <w:lsdException w:name="Medium List 1 Accent 4" w:uiPriority="65"/>
-    <w:lsdException w:name="Medium List 2 Accent 4" w:uiPriority="66"/>
-    <w:lsdException w:name="Medium Grid 1 Accent 4" w:uiPriority="67"/>
-    <w:lsdException w:name="Medium Grid 2 Accent 4" w:uiPriority="68"/>
-    <w:lsdException w:name="Medium Grid 3 Accent 4" w:uiPriority="69"/>
-    <w:lsdException w:name="Dark List Accent 4" w:uiPriority="70"/>
-    <w:lsdException w:name="Colorful Shading Accent 4" w:uiPriority="71"/>
-    <w:lsdException w:name="Colorful List Accent 4" w:uiPriority="72"/>
-    <w:lsdException w:name="Colorful Grid Accent 4" w:uiPriority="73"/>
-    <w:lsdException w:name="Light Shading Accent 5" w:uiPriority="60"/>
-    <w:lsdException w:name="Light List Accent 5" w:uiPriority="61"/>
-    <w:lsdException w:name="Light Grid Accent 5" w:uiPriority="62"/>
-    <w:lsdException w:name="Medium Shading 1 Accent 5" w:uiPriority="63"/>
-    <w:lsdException w:name="Medium Shading 2 Accent 5" w:uiPriority="64"/>
-    <w:lsdException w:name="Medium List 1 Accent 5" w:uiPriority="65"/>
-    <w:lsdException w:name="Medium List 2 Accent 5" w:uiPriority="66"/>
-    <w:lsdException w:name="Medium Grid 1 Accent 5" w:uiPriority="67"/>
-    <w:lsdException w:name="Medium Grid 2 Accent 5" w:uiPriority="68"/>
-    <w:lsdException w:name="Medium Grid 3 Accent 5" w:uiPriority="69"/>
-    <w:lsdException w:name="Dark List Accent 5" w:uiPriority="70"/>
-    <w:lsdException w:name="Colorful Shading Accent 5" w:uiPriority="71"/>
-    <w:lsdException w:name="Colorful List Accent 5" w:uiPriority="72"/>
-    <w:lsdException w:name="Colorful Grid Accent 5" w:uiPriority="73"/>
-    <w:lsdException w:name="Light Shading Accent 6" w:uiPriority="60"/>
-    <w:lsdException w:name="Light List Accent 6" w:uiPriority="61"/>
-    <w:lsdException w:name="Light Grid Accent 6" w:uiPriority="62"/>
-    <w:lsdException w:name="Medium Shading 1 Accent 6" w:uiPriority="63"/>
-    <w:lsdException w:name="Medium Shading 2 Accent 6" w:uiPriority="64"/>
-    <w:lsdException w:name="Medium List 1 Accent 6" w:uiPriority="65"/>
-    <w:lsdException w:name="Medium List 2 Accent 6" w:uiPriority="66"/>
-    <w:lsdException w:name="Medium Grid 1 Accent 6" w:uiPriority="67"/>
-    <w:lsdException w:name="Medium Grid 2 Accent 6" w:uiPriority="68"/>
-    <w:lsdException w:name="Medium Grid 3 Accent 6" w:uiPriority="69"/>
-    <w:lsdException w:name="Dark List Accent 6" w:uiPriority="70"/>
-    <w:lsdException w:name="Colorful Shading Accent 6" w:uiPriority="71"/>
-    <w:lsdException w:name="Colorful List Accent 6" w:uiPriority="72"/>
-    <w:lsdException w:name="Colorful Grid Accent 6" w:uiPriority="73"/>
-    <w:lsdException w:name="Subtle Emphasis" w:uiPriority="19" w:qFormat="1"/>
-    <w:lsdException w:name="Intense Emphasis" w:uiPriority="21" w:qFormat="1"/>
-    <w:lsdException w:name="Subtle Reference" w:uiPriority="31" w:qFormat="1"/>
-    <w:lsdException w:name="Intense Reference" w:uiPriority="32" w:qFormat="1"/>
-    <w:lsdException w:name="Book Title" w:uiPriority="33" w:qFormat="1"/>
-    <w:lsdException w:name="Bibliography" w:semiHidden="1" w:uiPriority="37" w:unhideWhenUsed="1"/>
-    <w:lsdException w:name="TOC Heading" w:semiHidden="1" w:uiPriority="39" w:unhideWhenUsed="1" w:qFormat="1"/>
-    <w:lsdException w:name="Plain Table 1" w:uiPriority="41"/>
-    <w:lsdException w:name="Plain Table 2" w:uiPriority="42"/>
-    <w:lsdException w:name="Plain Table 3" w:uiPriority="43"/>
-    <w:lsdException w:name="Plain Table 4" w:uiPriority="44"/>
-    <w:lsdException w:name="Plain Table 5" w:uiPriority="45"/>
-    <w:lsdException w:name="Grid Table Light" w:uiPriority="40"/>
-    <w:lsdException w:name="Grid Table 1 Light" w:uiPriority="46"/>
-    <w:lsdException w:name="Grid Table 2" w:uiPriority="47"/>
-    <w:lsdException w:name="Grid Table 3" w:uiPriority="48"/>
-    <w:lsdException w:name="Grid Table 4" w:uiPriority="49"/>
-    <w:lsdException w:name="Grid Table 5 Dark" w:uiPriority="50"/>
-    <w:lsdException w:name="Grid Table 6 Colorful" w:uiPriority="51"/>
-    <w:lsdException w:name="Grid Table 7 Colorful" w:uiPriority="52"/>
-    <w:lsdException w:name="Grid Table 1 Light Accent 1" w:uiPriority="46"/>
-    <w:lsdException w:name="Grid Table 2 Accent 1" w:uiPriority="47"/>
-    <w:lsdException w:name="Grid Table 3 Accent 1" w:uiPriority="48"/>
-    <w:lsdException w:name="Grid Table 4 Accent 1" w:uiPriority="49"/>
-    <w:lsdException w:name="Grid Table 5 Dark Accent 1" w:uiPriority="50"/>
-    <w:lsdException w:name="Grid Table 6 Colorful Accent 1" w:uiPriority="51"/>
-    <w:lsdException w:name="Grid Table 7 Colorful Accent 1" w:uiPriority="52"/>
-    <w:lsdException w:name="Grid Table 1 Light Accent 2" w:uiPriority="46"/>
-    <w:lsdException w:name="Grid Table 2 Accent 2" w:uiPriority="47"/>
-    <w:lsdException w:name="Grid Table 3 Accent 2" w:uiPriority="48"/>
-    <w:lsdException w:name="Grid Table 4 Accent 2" w:uiPriority="49"/>
-    <w:lsdException w:name="Grid Table 5 Dark Accent 2" w:uiPriority="50"/>
-    <w:lsdException w:name="Grid Table 6 Colorful Accent 2" w:uiPriority="51"/>
-    <w:lsdException w:name="Grid Table 7 Colorful Accent 2" w:uiPriority="52"/>
-    <w:lsdException w:name="Grid Table 1 Light Accent 3" w:uiPriority="46"/>
-    <w:lsdException w:name="Grid Table 2 Accent 3" w:uiPriority="47"/>
-    <w:lsdException w:name="Grid Table 3 Accent 3" w:uiPriority="48"/>
-    <w:lsdException w:name="Grid Table 4 Accent 3" w:uiPriority="49"/>
-    <w:lsdException w:name="Grid Table 5 Dark Accent 3" w:uiPriority="50"/>
-    <w:lsdException w:name="Grid Table 6 Colorful Accent 3" w:uiPriority="51"/>
-    <w:lsdException w:name="Grid Table 7 Colorful Accent 3" w:uiPriority="52"/>
-    <w:lsdException w:name="Grid Table 1 Light Accent 4" w:uiPriority="46"/>
-    <w:lsdException w:name="Grid Table 2 Accent 4" w:uiPriority="47"/>
-    <w:lsdException w:name="Grid Table 3 Accent 4" w:uiPriority="48"/>
-    <w:lsdException w:name="Grid Table 4 Accent 4" w:uiPriority="49"/>
-    <w:lsdException w:name="Grid Table 5 Dark Accent 4" w:uiPriority="50"/>
-    <w:lsdException w:name="Grid Table 6 Colorful Accent 4" w:uiPriority="51"/>
-    <w:lsdException w:name="Grid Table 7 Colorful Accent 4" w:uiPriority="52"/>
-    <w:lsdException w:name="Grid Table 1 Light Accent 5" w:uiPriority="46"/>
-    <w:lsdException w:name="Grid Table 2 Accent 5" w:uiPriority="47"/>
-    <w:lsdException w:name="Grid Table 3 Accent 5" w:uiPriority="48"/>
-    <w:lsdException w:name="Grid Table 4 Accent 5" w:uiPriority="49"/>
-    <w:lsdException w:name="Grid Table 5 Dark Accent 5" w:uiPriority="50"/>
-    <w:lsdException w:name="Grid Table 6 Colorful Accent 5" w:uiPriority="51"/>
-    <w:lsdException w:name="Grid Table 7 Colorful Accent 5" w:uiPriority="52"/>
-    <w:lsdException w:name="Grid Table 1 Light Accent 6" w:uiPriority="46"/>
-    <w:lsdException w:name="Grid Table 2 Accent 6" w:uiPriority="47"/>
-    <w:lsdException w:name="Grid Table 3 Accent 6" w:uiPriority="48"/>
-    <w:lsdException w:name="Grid Table 4 Accent 6" w:uiPriority="49"/>
-    <w:lsdException w:name="Grid Table 5 Dark Accent 6" w:uiPriority="50"/>
-    <w:lsdException w:name="Grid Table 6 Colorful Accent 6" w:uiPriority="51"/>
-    <w:lsdException w:name="Grid Table 7 Colorful Accent 6" w:uiPriority="52"/>
-    <w:lsdException w:name="List Table 1 Light" w:uiPriority="46"/>
-    <w:lsdException w:name="List Table 2" w:uiPriority="47"/>
-    <w:lsdException w:name="List Table 3" w:uiPriority="48"/>
-    <w:lsdException w:name="List Table 4" w:uiPriority="49"/>
-    <w:lsdException w:name="List Table 5 Dark" w:uiPriority="50"/>
-    <w:lsdException w:name="List Table 6 Colorful" w:uiPriority="51"/>
-    <w:lsdException w:name="List Table 7 Colorful" w:uiPriority="52"/>
-    <w:lsdException w:name="List Table 1 Light Accent 1" w:uiPriority="46"/>
-    <w:lsdException w:name="List Table 2 Accent 1" w:uiPriority="47"/>
-    <w:lsdException w:name="List Table 3 Accent 1" w:uiPriority="48"/>
-    <w:lsdException w:name="List Table 4 Accent 1" w:uiPriority="49"/>
-    <w:lsdException w:name="List Table 5 Dark Accent 1" w:uiPriority="50"/>
-    <w:lsdException w:name="List Table 6 Colorful Accent 1" w:uiPriority="51"/>
-    <w:lsdException w:name="List Table 7 Colorful Accent 1" w:uiPriority="52"/>
-    <w:lsdException w:name="List Table 1 Light Accent 2" w:uiPriority="46"/>
-    <w:lsdException w:name="List Table 2 Accent 2" w:uiPriority="47"/>
-    <w:lsdException w:name="List Table 3 Accent 2" w:uiPriority="48"/>
-    <w:lsdException w:name="List Table 4 Accent 2" w:uiPriority="49"/>
-    <w:lsdException w:name="List Table 5 Dark Accent 2" w:uiPriority="50"/>
-    <w:lsdException w:name="List Table 6 Colorful Accent 2" w:uiPriority="51"/>
-    <w:lsdException w:name="List Table 7 Colorful Accent 2" w:uiPriority="52"/>
-    <w:lsdException w:name="List Table 1 Light Accent 3" w:uiPriority="46"/>
-    <w:lsdException w:name="List Table 2 Accent 3" w:uiPriority="47"/>
-    <w:lsdException w:name="List Table 3 Accent 3" w:uiPriority="48"/>
-    <w:lsdException w:name="List Table 4 Accent 3" w:uiPriority="49"/>
-    <w:lsdException w:name="List Table 5 Dark Accent 3" w:uiPriority="50"/>
-    <w:lsdException w:name="List Table 6 Colorful Accent 3" w:uiPriority="51"/>
-    <w:lsdException w:name="List Table 7 Colorful Accent 3" w:uiPriority="52"/>
-    <w:lsdException w:name="List Table 1 Light Accent 4" w:uiPriority="46"/>
-    <w:lsdException w:name="List Table 2 Accent 4" w:uiPriority="47"/>
-    <w:lsdException w:name="List Table 3 Accent 4" w:uiPriority="48"/>
-    <w:lsdException w:name="List Table 4 Accent 4" w:uiPriority="49"/>
-    <w:lsdException w:name="List Table 5 Dark Accent 4" w:uiPriority="50"/>
-    <w:lsdException w:name="List Table 6 Colorful Accent 4" w:uiPriority="51"/>
-    <w:lsdException w:name="List Table 7 Colorful Accent 4" w:uiPriority="52"/>
-    <w:lsdException w:name="List Table 1 Light Accent 5" w:uiPriority="46"/>
-    <w:lsdException w:name="List Table 2 Accent 5" w:uiPriority="47"/>
-    <w:lsdException w:name="List Table 3 Accent 5" w:uiPriority="48"/>
-    <w:lsdException w:name="List Table 4 Accent 5" w:uiPriority="49"/>
-    <w:lsdException w:name="List Table 5 Dark Accent 5" w:uiPriority="50"/>
-    <w:lsdException w:name="List Table 6 Colorful Accent 5" w:uiPriority="51"/>
-    <w:lsdException w:name="List Table 7 Colorful Accent 5" w:uiPriority="52"/>
-    <w:lsdException w:name="List Table 1 Light Accent 6" w:uiPriority="46"/>
-    <w:lsdException w:name="List Table 2 Accent 6" w:uiPriority="47"/>
-    <w:lsdException w:name="List Table 3 Accent 6" w:uiPriority="48"/>
-    <w:lsdException w:name="List Table 4 Accent 6" w:uiPriority="49"/>
-    <w:lsdException w:name="List Table 5 Dark Accent 6" w:uiPriority="50"/>
-    <w:lsdException w:name="List Table 6 Colorful Accent 6" w:uiPriority="51"/>
-    <w:lsdException w:name="List Table 7 Colorful Accent 6" w:uiPriority="52"/>
+  <w:latentStyles w:defLockedState="0" w:defUIPriority="0" w:defSemiHidden="1" w:defUnhideWhenUsed="1" w:defQFormat="0" w:count="267">
+    <w:lsdException w:name="Normal" w:semiHidden="0" w:unhideWhenUsed="0" w:qFormat="1"/>
+    <w:lsdException w:name="heading 1" w:semiHidden="0" w:unhideWhenUsed="0" w:qFormat="1"/>
+    <w:lsdException w:name="heading 2" w:semiHidden="0" w:unhideWhenUsed="0" w:qFormat="1"/>
+    <w:lsdException w:name="heading 3" w:semiHidden="0" w:unhideWhenUsed="0" w:qFormat="1"/>
+    <w:lsdException w:name="heading 4" w:semiHidden="0" w:unhideWhenUsed="0" w:qFormat="1"/>
+    <w:lsdException w:name="heading 5" w:semiHidden="0" w:unhideWhenUsed="0" w:qFormat="1"/>
+    <w:lsdException w:name="heading 6" w:semiHidden="0" w:unhideWhenUsed="0" w:qFormat="1"/>
+    <w:lsdException w:name="heading 7" w:qFormat="1"/>
+    <w:lsdException w:name="heading 8" w:qFormat="1"/>
+    <w:lsdException w:name="heading 9" w:qFormat="1"/>
+    <w:lsdException w:name="toc 1" w:uiPriority="39"/>
+    <w:lsdException w:name="toc 2" w:uiPriority="39"/>
+    <w:lsdException w:name="toc 3" w:uiPriority="39"/>
+    <w:lsdException w:name="toc 4" w:uiPriority="39"/>
+    <w:lsdException w:name="toc 5" w:uiPriority="39"/>
+    <w:lsdException w:name="footer" w:uiPriority="99"/>
+    <w:lsdException w:name="caption" w:qFormat="1"/>
+    <w:lsdException w:name="List Number" w:semiHidden="0" w:unhideWhenUsed="0"/>
+    <w:lsdException w:name="List 4" w:semiHidden="0" w:unhideWhenUsed="0"/>
+    <w:lsdException w:name="List 5" w:semiHidden="0" w:unhideWhenUsed="0"/>
+    <w:lsdException w:name="Title" w:semiHidden="0" w:unhideWhenUsed="0" w:qFormat="1"/>
+    <w:lsdException w:name="Subtitle" w:semiHidden="0" w:unhideWhenUsed="0" w:qFormat="1"/>
+    <w:lsdException w:name="Salutation" w:semiHidden="0" w:unhideWhenUsed="0"/>
+    <w:lsdException w:name="Date" w:semiHidden="0" w:unhideWhenUsed="0"/>
+    <w:lsdException w:name="Body Text First Indent" w:semiHidden="0" w:unhideWhenUsed="0"/>
+    <w:lsdException w:name="Hyperlink" w:uiPriority="99"/>
+    <w:lsdException w:name="Strong" w:semiHidden="0" w:unhideWhenUsed="0" w:qFormat="1"/>
+    <w:lsdException w:name="Emphasis" w:semiHidden="0" w:unhideWhenUsed="0" w:qFormat="1"/>
+    <w:lsdException w:name="Table Grid" w:semiHidden="0" w:unhideWhenUsed="0"/>
+    <w:lsdException w:name="Placeholder Text" w:uiPriority="99" w:unhideWhenUsed="0"/>
+    <w:lsdException w:name="No Spacing" w:semiHidden="0" w:uiPriority="1" w:unhideWhenUsed="0" w:qFormat="1"/>
+    <w:lsdException w:name="Light Shading" w:semiHidden="0" w:uiPriority="60" w:unhideWhenUsed="0"/>
+    <w:lsdException w:name="Light List" w:semiHidden="0" w:uiPriority="61" w:unhideWhenUsed="0"/>
+    <w:lsdException w:name="Light Grid" w:semiHidden="0" w:uiPriority="62" w:unhideWhenUsed="0"/>
+    <w:lsdException w:name="Medium Shading 1" w:semiHidden="0" w:uiPriority="63" w:unhideWhenUsed="0"/>
+    <w:lsdException w:name="Medium Shading 2" w:semiHidden="0" w:uiPriority="64" w:unhideWhenUsed="0"/>
+    <w:lsdException w:name="Medium List 1" w:semiHidden="0" w:uiPriority="65" w:unhideWhenUsed="0"/>
+    <w:lsdException w:name="Medium List 2" w:semiHidden="0" w:uiPriority="66" w:unhideWhenUsed="0"/>
+    <w:lsdException w:name="Medium Grid 1" w:semiHidden="0" w:uiPriority="67" w:unhideWhenUsed="0"/>
+    <w:lsdException w:name="Medium Grid 2" w:semiHidden="0" w:uiPriority="68" w:unhideWhenUsed="0"/>
+    <w:lsdException w:name="Medium Grid 3" w:semiHidden="0" w:uiPriority="69" w:unhideWhenUsed="0"/>
+    <w:lsdException w:name="Dark List" w:semiHidden="0" w:uiPriority="70" w:unhideWhenUsed="0"/>
+    <w:lsdException w:name="Colorful Shading" w:semiHidden="0" w:uiPriority="71" w:unhideWhenUsed="0"/>
+    <w:lsdException w:name="Colorful List" w:semiHidden="0" w:uiPriority="72" w:unhideWhenUsed="0"/>
+    <w:lsdException w:name="Colorful Grid" w:semiHidden="0" w:uiPriority="73" w:unhideWhenUsed="0"/>
+    <w:lsdException w:name="Light Shading Accent 1" w:semiHidden="0" w:uiPriority="60" w:unhideWhenUsed="0"/>
+    <w:lsdException w:name="Light List Accent 1" w:semiHidden="0" w:uiPriority="61" w:unhideWhenUsed="0"/>
+    <w:lsdException w:name="Light Grid Accent 1" w:semiHidden="0" w:uiPriority="62" w:unhideWhenUsed="0"/>
+    <w:lsdException w:name="Medium Shading 1 Accent 1" w:semiHidden="0" w:uiPriority="63" w:unhideWhenUsed="0"/>
+    <w:lsdException w:name="Medium Shading 2 Accent 1" w:semiHidden="0" w:uiPriority="64" w:unhideWhenUsed="0"/>
+    <w:lsdException w:name="Medium List 1 Accent 1" w:semiHidden="0" w:uiPriority="65" w:unhideWhenUsed="0"/>
+    <w:lsdException w:name="Revision" w:uiPriority="99" w:unhideWhenUsed="0"/>
+    <w:lsdException w:name="List Paragraph" w:semiHidden="0" w:uiPriority="34" w:unhideWhenUsed="0" w:qFormat="1"/>
+    <w:lsdException w:name="Quote" w:semiHidden="0" w:unhideWhenUsed="0" w:qFormat="1"/>
+    <w:lsdException w:name="Intense Quote" w:semiHidden="0" w:uiPriority="30" w:unhideWhenUsed="0" w:qFormat="1"/>
+    <w:lsdException w:name="Medium List 2 Accent 1" w:semiHidden="0" w:uiPriority="66" w:unhideWhenUsed="0"/>
+    <w:lsdException w:name="Medium Grid 1 Accent 1" w:semiHidden="0" w:uiPriority="67" w:unhideWhenUsed="0"/>
+    <w:lsdException w:name="Medium Grid 2 Accent 1" w:semiHidden="0" w:uiPriority="68" w:unhideWhenUsed="0"/>
+    <w:lsdException w:name="Medium Grid 3 Accent 1" w:semiHidden="0" w:uiPriority="69" w:unhideWhenUsed="0"/>
+    <w:lsdException w:name="Dark List Accent 1" w:semiHidden="0" w:uiPriority="70" w:unhideWhenUsed="0"/>
+    <w:lsdException w:name="Colorful Shading Accent 1" w:semiHidden="0" w:uiPriority="71" w:unhideWhenUsed="0"/>
+    <w:lsdException w:name="Colorful List Accent 1" w:semiHidden="0" w:uiPriority="72" w:unhideWhenUsed="0"/>
+    <w:lsdException w:name="Colorful Grid Accent 1" w:semiHidden="0" w:uiPriority="73" w:unhideWhenUsed="0"/>
+    <w:lsdException w:name="Light Shading Accent 2" w:semiHidden="0" w:uiPriority="60" w:unhideWhenUsed="0"/>
+    <w:lsdException w:name="Light List Accent 2" w:semiHidden="0" w:uiPriority="61" w:unhideWhenUsed="0"/>
+    <w:lsdException w:name="Light Grid Accent 2" w:semiHidden="0" w:uiPriority="62" w:unhideWhenUsed="0"/>
+    <w:lsdException w:name="Medium Shading 1 Accent 2" w:semiHidden="0" w:uiPriority="63" w:unhideWhenUsed="0"/>
+    <w:lsdException w:name="Medium Shading 2 Accent 2" w:semiHidden="0" w:uiPriority="64" w:unhideWhenUsed="0"/>
+    <w:lsdException w:name="Medium List 1 Accent 2" w:semiHidden="0" w:uiPriority="65" w:unhideWhenUsed="0"/>
+    <w:lsdException w:name="Medium List 2 Accent 2" w:semiHidden="0" w:uiPriority="66" w:unhideWhenUsed="0"/>
+    <w:lsdException w:name="Medium Grid 1 Accent 2" w:semiHidden="0" w:uiPriority="67" w:unhideWhenUsed="0"/>
+    <w:lsdException w:name="Medium Grid 2 Accent 2" w:semiHidden="0" w:uiPriority="68" w:unhideWhenUsed="0"/>
+    <w:lsdException w:name="Medium Grid 3 Accent 2" w:semiHidden="0" w:uiPriority="69" w:unhideWhenUsed="0"/>
+    <w:lsdException w:name="Dark List Accent 2" w:semiHidden="0" w:uiPriority="70" w:unhideWhenUsed="0"/>
+    <w:lsdException w:name="Colorful Shading Accent 2" w:semiHidden="0" w:uiPriority="71" w:unhideWhenUsed="0"/>
+    <w:lsdException w:name="Colorful List Accent 2" w:semiHidden="0" w:uiPriority="72" w:unhideWhenUsed="0"/>
+    <w:lsdException w:name="Colorful Grid Accent 2" w:semiHidden="0" w:uiPriority="73" w:unhideWhenUsed="0"/>
+    <w:lsdException w:name="Light Shading Accent 3" w:semiHidden="0" w:uiPriority="60" w:unhideWhenUsed="0"/>
+    <w:lsdException w:name="Light List Accent 3" w:semiHidden="0" w:uiPriority="61" w:unhideWhenUsed="0"/>
+    <w:lsdException w:name="Light Grid Accent 3" w:semiHidden="0" w:uiPriority="62" w:unhideWhenUsed="0"/>
+    <w:lsdException w:name="Medium Shading 1 Accent 3" w:semiHidden="0" w:uiPriority="63" w:unhideWhenUsed="0"/>
+    <w:lsdException w:name="Medium Shading 2 Accent 3" w:semiHidden="0" w:uiPriority="64" w:unhideWhenUsed="0"/>
+    <w:lsdException w:name="Medium List 1 Accent 3" w:semiHidden="0" w:uiPriority="65" w:unhideWhenUsed="0"/>
+    <w:lsdException w:name="Medium List 2 Accent 3" w:semiHidden="0" w:uiPriority="66" w:unhideWhenUsed="0"/>
+    <w:lsdException w:name="Medium Grid 1 Accent 3" w:semiHidden="0" w:uiPriority="67" w:unhideWhenUsed="0"/>
+    <w:lsdException w:name="Medium Grid 2 Accent 3" w:semiHidden="0" w:uiPriority="68" w:unhideWhenUsed="0"/>
+    <w:lsdException w:name="Medium Grid 3 Accent 3" w:semiHidden="0" w:uiPriority="69" w:unhideWhenUsed="0"/>
+    <w:lsdException w:name="Dark List Accent 3" w:semiHidden="0" w:uiPriority="70" w:unhideWhenUsed="0"/>
+    <w:lsdException w:name="Colorful Shading Accent 3" w:semiHidden="0" w:uiPriority="71" w:unhideWhenUsed="0"/>
+    <w:lsdException w:name="Colorful List Accent 3" w:semiHidden="0" w:uiPriority="72" w:unhideWhenUsed="0"/>
+    <w:lsdException w:name="Colorful Grid Accent 3" w:semiHidden="0" w:uiPriority="73" w:unhideWhenUsed="0"/>
+    <w:lsdException w:name="Light Shading Accent 4" w:semiHidden="0" w:uiPriority="60" w:unhideWhenUsed="0"/>
+    <w:lsdException w:name="Light List Accent 4" w:semiHidden="0" w:uiPriority="61" w:unhideWhenUsed="0"/>
+    <w:lsdException w:name="Light Grid Accent 4" w:semiHidden="0" w:uiPriority="62" w:unhideWhenUsed="0"/>
+    <w:lsdException w:name="Medium Shading 1 Accent 4" w:semiHidden="0" w:uiPriority="63" w:unhideWhenUsed="0"/>
+    <w:lsdException w:name="Medium Shading 2 Accent 4" w:semiHidden="0" w:uiPriority="64" w:unhideWhenUsed="0"/>
+    <w:lsdException w:name="Medium List 1 Accent 4" w:semiHidden="0" w:uiPriority="65" w:unhideWhenUsed="0"/>
+    <w:lsdException w:name="Medium List 2 Accent 4" w:semiHidden="0" w:uiPriority="66" w:unhideWhenUsed="0"/>
+    <w:lsdException w:name="Medium Grid 1 Accent 4" w:semiHidden="0" w:uiPriority="67" w:unhideWhenUsed="0"/>
+    <w:lsdException w:name="Medium Grid 2 Accent 4" w:semiHidden="0" w:uiPriority="68" w:unhideWhenUsed="0"/>
+    <w:lsdException w:name="Medium Grid 3 Accent 4" w:semiHidden="0" w:uiPriority="69" w:unhideWhenUsed="0"/>
+    <w:lsdException w:name="Dark List Accent 4" w:semiHidden="0" w:uiPriority="70" w:unhideWhenUsed="0"/>
+    <w:lsdException w:name="Colorful Shading Accent 4" w:semiHidden="0" w:uiPriority="71" w:unhideWhenUsed="0"/>
+    <w:lsdException w:name="Colorful List Accent 4" w:semiHidden="0" w:uiPriority="72" w:unhideWhenUsed="0"/>
+    <w:lsdException w:name="Colorful Grid Accent 4" w:semiHidden="0" w:uiPriority="73" w:unhideWhenUsed="0"/>
+    <w:lsdException w:name="Light Shading Accent 5" w:semiHidden="0" w:uiPriority="60" w:unhideWhenUsed="0"/>
+    <w:lsdException w:name="Light List Accent 5" w:semiHidden="0" w:uiPriority="61" w:unhideWhenUsed="0"/>
+    <w:lsdException w:name="Light Grid Accent 5" w:semiHidden="0" w:uiPriority="62" w:unhideWhenUsed="0"/>
+    <w:lsdException w:name="Medium Shading 1 Accent 5" w:semiHidden="0" w:uiPriority="63" w:unhideWhenUsed="0"/>
+    <w:lsdException w:name="Medium Shading 2 Accent 5" w:semiHidden="0" w:uiPriority="64" w:unhideWhenUsed="0"/>
+    <w:lsdException w:name="Medium List 1 Accent 5" w:semiHidden="0" w:uiPriority="65" w:unhideWhenUsed="0"/>
+    <w:lsdException w:name="Medium List 2 Accent 5" w:semiHidden="0" w:uiPriority="66" w:unhideWhenUsed="0"/>
+    <w:lsdException w:name="Medium Grid 1 Accent 5" w:semiHidden="0" w:uiPriority="67" w:unhideWhenUsed="0"/>
+    <w:lsdException w:name="Medium Grid 2 Accent 5" w:semiHidden="0" w:uiPriority="68" w:unhideWhenUsed="0"/>
+    <w:lsdException w:name="Medium Grid 3 Accent 5" w:semiHidden="0" w:uiPriority="69" w:unhideWhenUsed="0"/>
+    <w:lsdException w:name="Dark List Accent 5" w:semiHidden="0" w:uiPriority="70" w:unhideWhenUsed="0"/>
+    <w:lsdException w:name="Colorful Shading Accent 5" w:semiHidden="0" w:uiPriority="71" w:unhideWhenUsed="0"/>
+    <w:lsdException w:name="Colorful List Accent 5" w:semiHidden="0" w:uiPriority="72" w:unhideWhenUsed="0"/>
+    <w:lsdException w:name="Colorful Grid Accent 5" w:semiHidden="0" w:uiPriority="73" w:unhideWhenUsed="0"/>
+    <w:lsdException w:name="Light Shading Accent 6" w:semiHidden="0" w:uiPriority="60" w:unhideWhenUsed="0"/>
+    <w:lsdException w:name="Light List Accent 6" w:semiHidden="0" w:uiPriority="61" w:unhideWhenUsed="0"/>
+    <w:lsdException w:name="Light Grid Accent 6" w:semiHidden="0" w:uiPriority="62" w:unhideWhenUsed="0"/>
+    <w:lsdException w:name="Medium Shading 1 Accent 6" w:semiHidden="0" w:uiPriority="63" w:unhideWhenUsed="0"/>
+    <w:lsdException w:name="Medium Shading 2 Accent 6" w:semiHidden="0" w:uiPriority="64" w:unhideWhenUsed="0"/>
+    <w:lsdException w:name="Medium List 1 Accent 6" w:semiHidden="0" w:uiPriority="65" w:unhideWhenUsed="0"/>
+    <w:lsdException w:name="Medium List 2 Accent 6" w:semiHidden="0" w:uiPriority="66" w:unhideWhenUsed="0"/>
+    <w:lsdException w:name="Medium Grid 1 Accent 6" w:semiHidden="0" w:uiPriority="67" w:unhideWhenUsed="0"/>
+    <w:lsdException w:name="Medium Grid 2 Accent 6" w:semiHidden="0" w:uiPriority="68" w:unhideWhenUsed="0"/>
+    <w:lsdException w:name="Medium Grid 3 Accent 6" w:semiHidden="0" w:uiPriority="69" w:unhideWhenUsed="0"/>
+    <w:lsdException w:name="Dark List Accent 6" w:semiHidden="0" w:uiPriority="70" w:unhideWhenUsed="0"/>
+    <w:lsdException w:name="Colorful Shading Accent 6" w:semiHidden="0" w:uiPriority="71" w:unhideWhenUsed="0"/>
+    <w:lsdException w:name="Colorful List Accent 6" w:semiHidden="0" w:uiPriority="72" w:unhideWhenUsed="0"/>
+    <w:lsdException w:name="Colorful Grid Accent 6" w:semiHidden="0" w:uiPriority="73" w:unhideWhenUsed="0"/>
+    <w:lsdException w:name="Subtle Emphasis" w:semiHidden="0" w:uiPriority="19" w:unhideWhenUsed="0" w:qFormat="1"/>
+    <w:lsdException w:name="Intense Emphasis" w:semiHidden="0" w:uiPriority="21" w:unhideWhenUsed="0" w:qFormat="1"/>
+    <w:lsdException w:name="Subtle Reference" w:semiHidden="0" w:uiPriority="31" w:unhideWhenUsed="0" w:qFormat="1"/>
+    <w:lsdException w:name="Intense Reference" w:semiHidden="0" w:uiPriority="32" w:unhideWhenUsed="0" w:qFormat="1"/>
+    <w:lsdException w:name="Book Title" w:semiHidden="0" w:uiPriority="33" w:unhideWhenUsed="0" w:qFormat="1"/>
+    <w:lsdException w:name="Bibliography" w:uiPriority="37"/>
+    <w:lsdException w:name="TOC Heading" w:uiPriority="39" w:qFormat="1"/>
   </w:latentStyles>
   <w:style w:type="paragraph" w:default="1" w:styleId="Normal">
     <w:name w:val="Normal"/>
@@ -15465,6 +14991,7 @@
     <w:uiPriority w:val="99"/>
     <w:semiHidden/>
     <w:unhideWhenUsed/>
+    <w:qFormat/>
     <w:tblPr>
       <w:tblInd w:w="0" w:type="dxa"/>
       <w:tblCellMar>

</xml_diff>